<commit_message>
feat: made some progress
</commit_message>
<xml_diff>
--- a/docs/GPIO.docx
+++ b/docs/GPIO.docx
@@ -25,7 +25,7 @@
                     </pic:cNvPicPr>
                   </pic:nvPicPr>
                   <pic:blipFill>
-                    <a:blip r:embed="rId5">
+                    <a:blip r:embed="rId6">
                       <a:extLst>
                         <a:ext uri="{28A0092B-C50C-407E-A947-70E740481C1C}">
                           <a14:useLocalDpi xmlns:a14="http://schemas.microsoft.com/office/drawing/2010/main" val="0"/>
@@ -201,13 +201,31 @@
                 <w:bCs/>
               </w:rPr>
             </w:pPr>
+            <w:proofErr w:type="spellStart"/>
             <w:r>
               <w:rPr>
                 <w:b/>
                 <w:bCs/>
               </w:rPr>
-              <w:t>Used as</w:t>
-            </w:r>
+              <w:t>Used</w:t>
+            </w:r>
+            <w:proofErr w:type="spellEnd"/>
+            <w:r>
+              <w:rPr>
+                <w:b/>
+                <w:bCs/>
+              </w:rPr>
+              <w:t xml:space="preserve"> </w:t>
+            </w:r>
+            <w:proofErr w:type="spellStart"/>
+            <w:r>
+              <w:rPr>
+                <w:b/>
+                <w:bCs/>
+              </w:rPr>
+              <w:t>as</w:t>
+            </w:r>
+            <w:proofErr w:type="spellEnd"/>
           </w:p>
         </w:tc>
         <w:tc>
@@ -279,9 +297,19 @@
             <w:hideMark/>
           </w:tcPr>
           <w:p>
-            <w:r>
-              <w:t>pulled up</w:t>
-            </w:r>
+            <w:proofErr w:type="spellStart"/>
+            <w:r>
+              <w:t>pulled</w:t>
+            </w:r>
+            <w:proofErr w:type="spellEnd"/>
+            <w:r>
+              <w:t xml:space="preserve"> </w:t>
+            </w:r>
+            <w:proofErr w:type="spellStart"/>
+            <w:r>
+              <w:t>up</w:t>
+            </w:r>
+            <w:proofErr w:type="spellEnd"/>
           </w:p>
         </w:tc>
         <w:tc>
@@ -379,8 +407,13 @@
           </w:tcPr>
           <w:p>
             <w:r>
-              <w:t>TX pin</w:t>
-            </w:r>
+              <w:t xml:space="preserve">TX </w:t>
+            </w:r>
+            <w:proofErr w:type="spellStart"/>
+            <w:r>
+              <w:t>pin</w:t>
+            </w:r>
+            <w:proofErr w:type="spellEnd"/>
           </w:p>
         </w:tc>
         <w:tc>
@@ -403,9 +436,27 @@
             <w:hideMark/>
           </w:tcPr>
           <w:p>
-            <w:r>
-              <w:t>debug output at boot</w:t>
-            </w:r>
+            <w:proofErr w:type="spellStart"/>
+            <w:r>
+              <w:t>debug</w:t>
+            </w:r>
+            <w:proofErr w:type="spellEnd"/>
+            <w:r>
+              <w:t xml:space="preserve"> </w:t>
+            </w:r>
+            <w:proofErr w:type="spellStart"/>
+            <w:r>
+              <w:t>output</w:t>
+            </w:r>
+            <w:proofErr w:type="spellEnd"/>
+            <w:r>
+              <w:t xml:space="preserve"> at </w:t>
+            </w:r>
+            <w:proofErr w:type="spellStart"/>
+            <w:r>
+              <w:t>boot</w:t>
+            </w:r>
+            <w:proofErr w:type="spellEnd"/>
           </w:p>
         </w:tc>
         <w:tc>
@@ -591,8 +642,13 @@
           </w:tcPr>
           <w:p>
             <w:r>
-              <w:t>RX pin</w:t>
-            </w:r>
+              <w:t xml:space="preserve">RX </w:t>
+            </w:r>
+            <w:proofErr w:type="spellStart"/>
+            <w:r>
+              <w:t>pin</w:t>
+            </w:r>
+            <w:proofErr w:type="spellEnd"/>
           </w:p>
         </w:tc>
         <w:tc>
@@ -603,8 +659,13 @@
           </w:tcPr>
           <w:p>
             <w:r>
-              <w:t>HIGH at boot</w:t>
-            </w:r>
+              <w:t xml:space="preserve">HIGH at </w:t>
+            </w:r>
+            <w:proofErr w:type="spellStart"/>
+            <w:r>
+              <w:t>boot</w:t>
+            </w:r>
+            <w:proofErr w:type="spellEnd"/>
           </w:p>
         </w:tc>
         <w:tc>
@@ -692,7 +753,19 @@
           <w:tcPr>
             <w:tcW w:w="1914" w:type="dxa"/>
           </w:tcPr>
-          <w:p/>
+          <w:p>
+            <w:pPr>
+              <w:rPr>
+                <w:lang w:val="en-CH"/>
+              </w:rPr>
+            </w:pPr>
+            <w:r>
+              <w:rPr>
+                <w:lang w:val="en-CH"/>
+              </w:rPr>
+              <w:t>RFID IRQ</w:t>
+            </w:r>
+          </w:p>
         </w:tc>
         <w:tc>
           <w:tcPr>
@@ -716,6 +789,12 @@
                 <w:lang w:val="en-CH"/>
               </w:rPr>
             </w:pPr>
+            <w:r>
+              <w:rPr>
+                <w:lang w:val="en-CH"/>
+              </w:rPr>
+              <w:t>4</w:t>
+            </w:r>
           </w:p>
         </w:tc>
       </w:tr>
@@ -1602,8 +1681,21 @@
             <w:tcW w:w="1914" w:type="dxa"/>
           </w:tcPr>
           <w:p>
-            <w:r>
-              <w:t>RGB Pixels 1 (Gun)</w:t>
+            <w:proofErr w:type="gramStart"/>
+            <w:r>
+              <w:t>RGB Pixels</w:t>
+            </w:r>
+            <w:proofErr w:type="gramEnd"/>
+            <w:r>
+              <w:t xml:space="preserve"> 1 (</w:t>
+            </w:r>
+            <w:proofErr w:type="spellStart"/>
+            <w:r>
+              <w:t>Gun</w:t>
+            </w:r>
+            <w:proofErr w:type="spellEnd"/>
+            <w:r>
+              <w:t>)</w:t>
             </w:r>
           </w:p>
         </w:tc>
@@ -1716,12 +1808,14 @@
                 <w:lang w:val="en-CH"/>
               </w:rPr>
             </w:pPr>
+            <w:proofErr w:type="spellStart"/>
             <w:r>
               <w:rPr>
                 <w:lang w:val="en-US"/>
               </w:rPr>
               <w:t>PowerUp</w:t>
             </w:r>
+            <w:proofErr w:type="spellEnd"/>
             <w:r>
               <w:rPr>
                 <w:lang w:val="en-CH"/>
@@ -1939,8 +2033,21 @@
             <w:tcW w:w="1914" w:type="dxa"/>
           </w:tcPr>
           <w:p>
-            <w:r>
-              <w:t>RGB Pixels 2 (Gun)</w:t>
+            <w:proofErr w:type="gramStart"/>
+            <w:r>
+              <w:t>RGB Pixels</w:t>
+            </w:r>
+            <w:proofErr w:type="gramEnd"/>
+            <w:r>
+              <w:t xml:space="preserve"> 2 (</w:t>
+            </w:r>
+            <w:proofErr w:type="spellStart"/>
+            <w:r>
+              <w:t>Gun</w:t>
+            </w:r>
+            <w:proofErr w:type="spellEnd"/>
+            <w:r>
+              <w:t>)</w:t>
             </w:r>
           </w:p>
         </w:tc>
@@ -2036,8 +2143,21 @@
             <w:tcW w:w="1914" w:type="dxa"/>
           </w:tcPr>
           <w:p>
-            <w:r>
-              <w:t>RGB Pixels (Vest)</w:t>
+            <w:proofErr w:type="gramStart"/>
+            <w:r>
+              <w:t>RGB Pixels</w:t>
+            </w:r>
+            <w:proofErr w:type="gramEnd"/>
+            <w:r>
+              <w:t xml:space="preserve"> (</w:t>
+            </w:r>
+            <w:proofErr w:type="spellStart"/>
+            <w:r>
+              <w:t>Vest</w:t>
+            </w:r>
+            <w:proofErr w:type="spellEnd"/>
+            <w:r>
+              <w:t>)</w:t>
             </w:r>
           </w:p>
         </w:tc>
@@ -2133,8 +2253,13 @@
             <w:tcW w:w="1914" w:type="dxa"/>
           </w:tcPr>
           <w:p>
-            <w:r>
-              <w:t>Capacitive Touch</w:t>
+            <w:proofErr w:type="spellStart"/>
+            <w:r>
+              <w:t>Capacitive</w:t>
+            </w:r>
+            <w:proofErr w:type="spellEnd"/>
+            <w:r>
+              <w:t xml:space="preserve"> Touch</w:t>
             </w:r>
           </w:p>
           <w:p>
@@ -2243,8 +2368,13 @@
             <w:tcW w:w="1914" w:type="dxa"/>
           </w:tcPr>
           <w:p>
-            <w:r>
-              <w:t>Capacitive Touch</w:t>
+            <w:proofErr w:type="spellStart"/>
+            <w:r>
+              <w:t>Capacitive</w:t>
+            </w:r>
+            <w:proofErr w:type="spellEnd"/>
+            <w:r>
+              <w:t xml:space="preserve"> Touch</w:t>
             </w:r>
           </w:p>
           <w:p>
@@ -2353,7 +2483,15 @@
             <w:tcW w:w="1914" w:type="dxa"/>
           </w:tcPr>
           <w:p>
-            <w:r>
+            <w:pPr>
+              <w:rPr>
+                <w:lang w:val="en-GB"/>
+              </w:rPr>
+            </w:pPr>
+            <w:r>
+              <w:rPr>
+                <w:lang w:val="en-GB"/>
+              </w:rPr>
               <w:t>SD Card</w:t>
             </w:r>
           </w:p>
@@ -2463,11 +2601,24 @@
             <w:tcW w:w="1914" w:type="dxa"/>
           </w:tcPr>
           <w:p>
-            <w:r>
+            <w:pPr>
+              <w:rPr>
+                <w:lang w:val="en-GB"/>
+              </w:rPr>
+            </w:pPr>
+            <w:r>
+              <w:rPr>
+                <w:lang w:val="en-GB"/>
+              </w:rPr>
               <w:t>SD Card</w:t>
             </w:r>
           </w:p>
           <w:p>
+            <w:pPr>
+              <w:rPr>
+                <w:lang w:val="en-GB"/>
+              </w:rPr>
+            </w:pPr>
             <w:r>
               <w:rPr>
                 <w:lang w:val="en-CH"/>
@@ -2568,11 +2719,24 @@
             <w:tcW w:w="1914" w:type="dxa"/>
           </w:tcPr>
           <w:p>
-            <w:r>
+            <w:pPr>
+              <w:rPr>
+                <w:lang w:val="en-GB"/>
+              </w:rPr>
+            </w:pPr>
+            <w:r>
+              <w:rPr>
+                <w:lang w:val="en-GB"/>
+              </w:rPr>
               <w:t>SD Card</w:t>
             </w:r>
           </w:p>
           <w:p>
+            <w:pPr>
+              <w:rPr>
+                <w:lang w:val="en-GB"/>
+              </w:rPr>
+            </w:pPr>
             <w:r>
               <w:rPr>
                 <w:lang w:val="en-CH"/>
@@ -2673,9 +2837,11 @@
             <w:tcW w:w="1914" w:type="dxa"/>
           </w:tcPr>
           <w:p>
+            <w:proofErr w:type="gramStart"/>
             <w:r>
               <w:t>SD Card</w:t>
             </w:r>
+            <w:proofErr w:type="gramEnd"/>
           </w:p>
         </w:tc>
         <w:tc>
@@ -2688,12 +2854,14 @@
                 <w:lang w:val="en-CH"/>
               </w:rPr>
             </w:pPr>
+            <w:proofErr w:type="spellStart"/>
             <w:r>
               <w:rPr>
                 <w:lang w:val="en-CH"/>
               </w:rPr>
               <w:t>ChipSelect</w:t>
             </w:r>
+            <w:proofErr w:type="spellEnd"/>
           </w:p>
         </w:tc>
         <w:tc>
@@ -3084,12 +3252,14 @@
                 <w:lang w:val="en-CH"/>
               </w:rPr>
             </w:pPr>
+            <w:proofErr w:type="spellStart"/>
             <w:r>
               <w:rPr>
                 <w:lang w:val="en-CH"/>
               </w:rPr>
               <w:t>ChipSelect</w:t>
             </w:r>
+            <w:proofErr w:type="spellEnd"/>
           </w:p>
         </w:tc>
         <w:tc>
@@ -3156,9 +3326,19 @@
             <w:hideMark/>
           </w:tcPr>
           <w:p>
-            <w:r>
-              <w:t>input only</w:t>
-            </w:r>
+            <w:proofErr w:type="spellStart"/>
+            <w:r>
+              <w:t>input</w:t>
+            </w:r>
+            <w:proofErr w:type="spellEnd"/>
+            <w:r>
+              <w:t xml:space="preserve"> </w:t>
+            </w:r>
+            <w:proofErr w:type="spellStart"/>
+            <w:r>
+              <w:t>only</w:t>
+            </w:r>
+            <w:proofErr w:type="spellEnd"/>
           </w:p>
         </w:tc>
         <w:tc>
@@ -3167,8 +3347,21 @@
             <w:shd w:val="clear" w:color="auto" w:fill="FFC000" w:themeFill="accent4"/>
           </w:tcPr>
           <w:p>
-            <w:r>
-              <w:t>IR Receiver 1 (Gun)</w:t>
+            <w:proofErr w:type="gramStart"/>
+            <w:r>
+              <w:t>IR Receiver</w:t>
+            </w:r>
+            <w:proofErr w:type="gramEnd"/>
+            <w:r>
+              <w:t xml:space="preserve"> 1 (</w:t>
+            </w:r>
+            <w:proofErr w:type="spellStart"/>
+            <w:r>
+              <w:t>Gun</w:t>
+            </w:r>
+            <w:proofErr w:type="spellEnd"/>
+            <w:r>
+              <w:t>)</w:t>
             </w:r>
           </w:p>
         </w:tc>
@@ -3232,9 +3425,19 @@
             <w:hideMark/>
           </w:tcPr>
           <w:p>
-            <w:r>
-              <w:t>input only</w:t>
-            </w:r>
+            <w:proofErr w:type="spellStart"/>
+            <w:r>
+              <w:t>input</w:t>
+            </w:r>
+            <w:proofErr w:type="spellEnd"/>
+            <w:r>
+              <w:t xml:space="preserve"> </w:t>
+            </w:r>
+            <w:proofErr w:type="spellStart"/>
+            <w:r>
+              <w:t>only</w:t>
+            </w:r>
+            <w:proofErr w:type="spellEnd"/>
           </w:p>
         </w:tc>
         <w:tc>
@@ -3243,8 +3446,21 @@
             <w:shd w:val="clear" w:color="auto" w:fill="FFC000" w:themeFill="accent4"/>
           </w:tcPr>
           <w:p>
-            <w:r>
-              <w:t>IR Receiver 2 (Gun)</w:t>
+            <w:proofErr w:type="gramStart"/>
+            <w:r>
+              <w:t>IR Receiver</w:t>
+            </w:r>
+            <w:proofErr w:type="gramEnd"/>
+            <w:r>
+              <w:t xml:space="preserve"> 2 (</w:t>
+            </w:r>
+            <w:proofErr w:type="spellStart"/>
+            <w:r>
+              <w:t>Gun</w:t>
+            </w:r>
+            <w:proofErr w:type="spellEnd"/>
+            <w:r>
+              <w:t>)</w:t>
             </w:r>
           </w:p>
         </w:tc>
@@ -3308,9 +3524,19 @@
             <w:hideMark/>
           </w:tcPr>
           <w:p>
-            <w:r>
-              <w:t>input only</w:t>
-            </w:r>
+            <w:proofErr w:type="spellStart"/>
+            <w:r>
+              <w:t>input</w:t>
+            </w:r>
+            <w:proofErr w:type="spellEnd"/>
+            <w:r>
+              <w:t xml:space="preserve"> </w:t>
+            </w:r>
+            <w:proofErr w:type="spellStart"/>
+            <w:r>
+              <w:t>only</w:t>
+            </w:r>
+            <w:proofErr w:type="spellEnd"/>
           </w:p>
         </w:tc>
         <w:tc>
@@ -3319,8 +3545,13 @@
             <w:shd w:val="clear" w:color="auto" w:fill="FFC000" w:themeFill="accent4"/>
           </w:tcPr>
           <w:p>
-            <w:r>
-              <w:t>IR Receiver 1 (Front)</w:t>
+            <w:proofErr w:type="gramStart"/>
+            <w:r>
+              <w:t>IR Receiver</w:t>
+            </w:r>
+            <w:proofErr w:type="gramEnd"/>
+            <w:r>
+              <w:t xml:space="preserve"> 1 (Front)</w:t>
             </w:r>
           </w:p>
         </w:tc>
@@ -3384,9 +3615,19 @@
             <w:hideMark/>
           </w:tcPr>
           <w:p>
-            <w:r>
-              <w:t>input only</w:t>
-            </w:r>
+            <w:proofErr w:type="spellStart"/>
+            <w:r>
+              <w:t>input</w:t>
+            </w:r>
+            <w:proofErr w:type="spellEnd"/>
+            <w:r>
+              <w:t xml:space="preserve"> </w:t>
+            </w:r>
+            <w:proofErr w:type="spellStart"/>
+            <w:r>
+              <w:t>only</w:t>
+            </w:r>
+            <w:proofErr w:type="spellEnd"/>
           </w:p>
         </w:tc>
         <w:tc>
@@ -3395,8 +3636,13 @@
             <w:shd w:val="clear" w:color="auto" w:fill="FFC000" w:themeFill="accent4"/>
           </w:tcPr>
           <w:p>
-            <w:r>
-              <w:t>IR Receiver 2 (Back)</w:t>
+            <w:proofErr w:type="gramStart"/>
+            <w:r>
+              <w:t>IR Receiver</w:t>
+            </w:r>
+            <w:proofErr w:type="gramEnd"/>
+            <w:r>
+              <w:t xml:space="preserve"> 2 (Back)</w:t>
             </w:r>
           </w:p>
         </w:tc>
@@ -3656,23 +3902,7 @@
                 <w:szCs w:val="16"/>
                 <w:lang w:val="en-CH"/>
               </w:rPr>
-              <w:t xml:space="preserve">IR Receiver 1 – </w:t>
-            </w:r>
-            <w:r>
-              <w:rPr>
-                <w:sz w:val="16"/>
-                <w:szCs w:val="16"/>
-                <w:lang w:val="en-CH"/>
-              </w:rPr>
-              <w:t xml:space="preserve">Front </w:t>
-            </w:r>
-            <w:r>
-              <w:rPr>
-                <w:sz w:val="16"/>
-                <w:szCs w:val="16"/>
-                <w:lang w:val="en-CH"/>
-              </w:rPr>
-              <w:t>(RMT)</w:t>
+              <w:t>IR Receiver 1 – Front (RMT)</w:t>
             </w:r>
           </w:p>
         </w:tc>
@@ -3732,23 +3962,7 @@
                 <w:szCs w:val="16"/>
                 <w:lang w:val="en-CH"/>
               </w:rPr>
-              <w:t xml:space="preserve">IR Receiver </w:t>
-            </w:r>
-            <w:r>
-              <w:rPr>
-                <w:sz w:val="16"/>
-                <w:szCs w:val="16"/>
-                <w:lang w:val="en-CH"/>
-              </w:rPr>
-              <w:t>2</w:t>
-            </w:r>
-            <w:r>
-              <w:rPr>
-                <w:sz w:val="16"/>
-                <w:szCs w:val="16"/>
-                <w:lang w:val="en-CH"/>
-              </w:rPr>
-              <w:t xml:space="preserve"> – </w:t>
+              <w:t xml:space="preserve">IR Receiver 2 – </w:t>
             </w:r>
             <w:r>
               <w:rPr>
@@ -3794,6 +4008,15 @@
                 <w:lang w:val="en-US"/>
               </w:rPr>
             </w:pPr>
+            <w:r>
+              <w:rPr>
+                <w:sz w:val="16"/>
+                <w:szCs w:val="16"/>
+                <w:highlight w:val="yellow"/>
+                <w:lang w:val="en-CH"/>
+              </w:rPr>
+              <w:t>RGB Pixels 2 – Gun (RMT)</w:t>
+            </w:r>
           </w:p>
         </w:tc>
       </w:tr>
@@ -3872,25 +4095,7 @@
                 <w:highlight w:val="yellow"/>
                 <w:lang w:val="en-CH"/>
               </w:rPr>
-              <w:t xml:space="preserve">IR Receiver </w:t>
-            </w:r>
-            <w:r>
-              <w:rPr>
-                <w:sz w:val="16"/>
-                <w:szCs w:val="16"/>
-                <w:highlight w:val="yellow"/>
-                <w:lang w:val="en-CH"/>
-              </w:rPr>
-              <w:t>2</w:t>
-            </w:r>
-            <w:r>
-              <w:rPr>
-                <w:sz w:val="16"/>
-                <w:szCs w:val="16"/>
-                <w:highlight w:val="yellow"/>
-                <w:lang w:val="en-CH"/>
-              </w:rPr>
-              <w:t xml:space="preserve"> – Gun (RMT)</w:t>
+              <w:t>IR Receiver 2 – Gun (RMT)</w:t>
             </w:r>
           </w:p>
         </w:tc>
@@ -3926,15 +4131,7 @@
                 <w:szCs w:val="16"/>
                 <w:lang w:val="en-CH"/>
               </w:rPr>
-              <w:t xml:space="preserve">SD Card - </w:t>
-            </w:r>
-            <w:r>
-              <w:rPr>
-                <w:sz w:val="16"/>
-                <w:szCs w:val="16"/>
-                <w:lang w:val="en-CH"/>
-              </w:rPr>
-              <w:t>SPI1 MISO</w:t>
+              <w:t>SD Card - SPI1 MISO</w:t>
             </w:r>
           </w:p>
         </w:tc>
@@ -4078,15 +4275,7 @@
                 <w:szCs w:val="16"/>
                 <w:lang w:val="en-CH"/>
               </w:rPr>
-              <w:t xml:space="preserve">SD Card </w:t>
-            </w:r>
-            <w:r>
-              <w:rPr>
-                <w:sz w:val="16"/>
-                <w:szCs w:val="16"/>
-                <w:lang w:val="en-CH"/>
-              </w:rPr>
-              <w:t>– Chip Select</w:t>
+              <w:t>SD Card – Chip Select</w:t>
             </w:r>
           </w:p>
         </w:tc>
@@ -4178,30 +4367,6 @@
                 <w:lang w:val="en-US"/>
               </w:rPr>
             </w:pPr>
-            <w:r>
-              <w:rPr>
-                <w:sz w:val="16"/>
-                <w:szCs w:val="16"/>
-                <w:lang w:val="en-CH"/>
-              </w:rPr>
-              <w:t>RGB Pixels 1 –</w:t>
-            </w:r>
-            <w:r>
-              <w:rPr>
-                <w:sz w:val="16"/>
-                <w:szCs w:val="16"/>
-                <w:lang w:val="en-CH"/>
-              </w:rPr>
-              <w:t xml:space="preserve"> Vest </w:t>
-            </w:r>
-            <w:r>
-              <w:rPr>
-                <w:sz w:val="16"/>
-                <w:szCs w:val="16"/>
-                <w:lang w:val="en-CH"/>
-              </w:rPr>
-              <w:t>(RMT)</w:t>
-            </w:r>
           </w:p>
         </w:tc>
       </w:tr>
@@ -4255,33 +4420,6 @@
                 <w:lang w:val="en-US"/>
               </w:rPr>
             </w:pPr>
-            <w:r>
-              <w:rPr>
-                <w:sz w:val="16"/>
-                <w:szCs w:val="16"/>
-                <w:highlight w:val="yellow"/>
-                <w:lang w:val="en-CH"/>
-              </w:rPr>
-              <w:t xml:space="preserve">RGB Pixels </w:t>
-            </w:r>
-            <w:r>
-              <w:rPr>
-                <w:sz w:val="16"/>
-                <w:szCs w:val="16"/>
-                <w:highlight w:val="yellow"/>
-                <w:lang w:val="en-CH"/>
-              </w:rPr>
-              <w:t>2</w:t>
-            </w:r>
-            <w:r>
-              <w:rPr>
-                <w:sz w:val="16"/>
-                <w:szCs w:val="16"/>
-                <w:highlight w:val="yellow"/>
-                <w:lang w:val="en-CH"/>
-              </w:rPr>
-              <w:t xml:space="preserve"> – Gun (RMT)</w:t>
-            </w:r>
           </w:p>
         </w:tc>
       </w:tr>
@@ -4299,6 +4437,7 @@
                 <w:lang w:val="en-CH"/>
               </w:rPr>
             </w:pPr>
+            <w:proofErr w:type="spellStart"/>
             <w:r>
               <w:rPr>
                 <w:sz w:val="16"/>
@@ -4306,7 +4445,17 @@
                 <w:highlight w:val="green"/>
                 <w:lang w:val="en-CH"/>
               </w:rPr>
-              <w:t>PowerUp-Button (GPIO)</w:t>
+              <w:t>PowerUp</w:t>
+            </w:r>
+            <w:proofErr w:type="spellEnd"/>
+            <w:r>
+              <w:rPr>
+                <w:sz w:val="16"/>
+                <w:szCs w:val="16"/>
+                <w:highlight w:val="green"/>
+                <w:lang w:val="en-CH"/>
+              </w:rPr>
+              <w:t>-Button (GPIO)</w:t>
             </w:r>
           </w:p>
         </w:tc>
@@ -4333,9 +4482,17 @@
               <w:rPr>
                 <w:sz w:val="16"/>
                 <w:szCs w:val="16"/>
-                <w:lang w:val="en-US"/>
-              </w:rPr>
-            </w:pPr>
+                <w:lang w:val="en-CH"/>
+              </w:rPr>
+            </w:pPr>
+            <w:r>
+              <w:rPr>
+                <w:sz w:val="16"/>
+                <w:szCs w:val="16"/>
+                <w:lang w:val="en-CH"/>
+              </w:rPr>
+              <w:t>RFID IRQ</w:t>
+            </w:r>
           </w:p>
         </w:tc>
       </w:tr>
@@ -4506,6 +4663,14 @@
                 <w:lang w:val="en-CH"/>
               </w:rPr>
             </w:pPr>
+            <w:r>
+              <w:rPr>
+                <w:sz w:val="16"/>
+                <w:szCs w:val="16"/>
+                <w:lang w:val="en-CH"/>
+              </w:rPr>
+              <w:t>RGB Pixels 1 – Vest (RMT)</w:t>
+            </w:r>
           </w:p>
         </w:tc>
       </w:tr>
@@ -4743,13 +4908,13 @@
           <w:szCs w:val="16"/>
         </w:rPr>
         <w:drawing>
-          <wp:anchor distT="0" distB="0" distL="114300" distR="114300" simplePos="0" relativeHeight="251658240" behindDoc="0" locked="0" layoutInCell="1" allowOverlap="1" wp14:anchorId="27945756" wp14:editId="08FA666D">
+          <wp:anchor distT="0" distB="0" distL="114300" distR="114300" simplePos="0" relativeHeight="251658240" behindDoc="0" locked="0" layoutInCell="1" allowOverlap="1" wp14:anchorId="27945756" wp14:editId="5D67D812">
             <wp:simplePos x="0" y="0"/>
             <wp:positionH relativeFrom="margin">
-              <wp:posOffset>1739900</wp:posOffset>
+              <wp:posOffset>1654810</wp:posOffset>
             </wp:positionH>
             <wp:positionV relativeFrom="paragraph">
-              <wp:posOffset>-2874645</wp:posOffset>
+              <wp:posOffset>-2885384</wp:posOffset>
             </wp:positionV>
             <wp:extent cx="3232150" cy="3048000"/>
             <wp:effectExtent l="0" t="0" r="6350" b="0"/>
@@ -4768,7 +4933,7 @@
                     </pic:cNvPicPr>
                   </pic:nvPicPr>
                   <pic:blipFill rotWithShape="1">
-                    <a:blip r:embed="rId5">
+                    <a:blip r:embed="rId6">
                       <a:extLst>
                         <a:ext uri="{28A0092B-C50C-407E-A947-70E740481C1C}">
                           <a14:useLocalDpi xmlns:a14="http://schemas.microsoft.com/office/drawing/2010/main" val="0"/>
@@ -4806,6 +4971,2590 @@
         </w:drawing>
       </w:r>
     </w:p>
+    <w:p>
+      <w:pPr>
+        <w:rPr>
+          <w:lang w:val="en-US"/>
+        </w:rPr>
+      </w:pPr>
+      <w:r>
+        <w:rPr>
+          <w:lang w:val="en-US"/>
+        </w:rPr>
+        <w:br w:type="page"/>
+      </w:r>
+    </w:p>
+    <w:p>
+      <w:pPr>
+        <w:rPr>
+          <w:lang w:val="en-US"/>
+        </w:rPr>
+      </w:pPr>
+      <w:r>
+        <w:rPr>
+          <w:noProof/>
+          <w:lang w:val="en-US"/>
+        </w:rPr>
+        <w:lastRenderedPageBreak/>
+        <w:drawing>
+          <wp:anchor distT="0" distB="0" distL="114300" distR="114300" simplePos="0" relativeHeight="251659264" behindDoc="0" locked="0" layoutInCell="1" allowOverlap="1" wp14:anchorId="73ABD7F3" wp14:editId="5C59AB06">
+            <wp:simplePos x="0" y="0"/>
+            <wp:positionH relativeFrom="column">
+              <wp:posOffset>1576070</wp:posOffset>
+            </wp:positionH>
+            <wp:positionV relativeFrom="paragraph">
+              <wp:posOffset>-192244</wp:posOffset>
+            </wp:positionV>
+            <wp:extent cx="3479800" cy="3951605"/>
+            <wp:effectExtent l="0" t="0" r="6350" b="0"/>
+            <wp:wrapNone/>
+            <wp:docPr id="27639090" name="Picture 1" descr="A picture containing text, screenshot, diagram, design&#10;&#10;Description automatically generated"/>
+            <wp:cNvGraphicFramePr>
+              <a:graphicFrameLocks xmlns:a="http://schemas.openxmlformats.org/drawingml/2006/main" noChangeAspect="1"/>
+            </wp:cNvGraphicFramePr>
+            <a:graphic xmlns:a="http://schemas.openxmlformats.org/drawingml/2006/main">
+              <a:graphicData uri="http://schemas.openxmlformats.org/drawingml/2006/picture">
+                <pic:pic xmlns:pic="http://schemas.openxmlformats.org/drawingml/2006/picture">
+                  <pic:nvPicPr>
+                    <pic:cNvPr id="27639090" name="Picture 1" descr="A picture containing text, screenshot, diagram, design&#10;&#10;Description automatically generated"/>
+                    <pic:cNvPicPr/>
+                  </pic:nvPicPr>
+                  <pic:blipFill rotWithShape="1">
+                    <a:blip r:embed="rId7">
+                      <a:extLst>
+                        <a:ext uri="{28A0092B-C50C-407E-A947-70E740481C1C}">
+                          <a14:useLocalDpi xmlns:a14="http://schemas.microsoft.com/office/drawing/2010/main" val="0"/>
+                        </a:ext>
+                      </a:extLst>
+                    </a:blip>
+                    <a:srcRect l="33268" t="16136" r="32642" b="27010"/>
+                    <a:stretch/>
+                  </pic:blipFill>
+                  <pic:spPr bwMode="auto">
+                    <a:xfrm>
+                      <a:off x="0" y="0"/>
+                      <a:ext cx="3479800" cy="3951605"/>
+                    </a:xfrm>
+                    <a:prstGeom prst="rect">
+                      <a:avLst/>
+                    </a:prstGeom>
+                    <a:ln>
+                      <a:noFill/>
+                    </a:ln>
+                    <a:extLst>
+                      <a:ext uri="{53640926-AAD7-44D8-BBD7-CCE9431645EC}">
+                        <a14:shadowObscured xmlns:a14="http://schemas.microsoft.com/office/drawing/2010/main"/>
+                      </a:ext>
+                    </a:extLst>
+                  </pic:spPr>
+                </pic:pic>
+              </a:graphicData>
+            </a:graphic>
+            <wp14:sizeRelH relativeFrom="margin">
+              <wp14:pctWidth>0</wp14:pctWidth>
+            </wp14:sizeRelH>
+            <wp14:sizeRelV relativeFrom="margin">
+              <wp14:pctHeight>0</wp14:pctHeight>
+            </wp14:sizeRelV>
+          </wp:anchor>
+        </w:drawing>
+      </w:r>
+    </w:p>
+    <w:tbl>
+      <w:tblPr>
+        <w:tblStyle w:val="TableGrid"/>
+        <w:tblW w:w="10201" w:type="dxa"/>
+        <w:tblLook w:val="04A0" w:firstRow="1" w:lastRow="0" w:firstColumn="1" w:lastColumn="0" w:noHBand="0" w:noVBand="1"/>
+      </w:tblPr>
+      <w:tblGrid>
+        <w:gridCol w:w="2689"/>
+        <w:gridCol w:w="5244"/>
+        <w:gridCol w:w="2268"/>
+      </w:tblGrid>
+      <w:tr>
+        <w:tc>
+          <w:tcPr>
+            <w:tcW w:w="2689" w:type="dxa"/>
+          </w:tcPr>
+          <w:p>
+            <w:pPr>
+              <w:rPr>
+                <w:lang w:val="en-CH"/>
+              </w:rPr>
+            </w:pPr>
+            <w:r>
+              <w:rPr>
+                <w:lang w:val="en-CH"/>
+              </w:rPr>
+              <w:t>3.3V</w:t>
+            </w:r>
+          </w:p>
+        </w:tc>
+        <w:tc>
+          <w:tcPr>
+            <w:tcW w:w="5244" w:type="dxa"/>
+          </w:tcPr>
+          <w:p>
+            <w:pPr>
+              <w:rPr>
+                <w:lang w:val="en-US"/>
+              </w:rPr>
+            </w:pPr>
+          </w:p>
+        </w:tc>
+        <w:tc>
+          <w:tcPr>
+            <w:tcW w:w="2268" w:type="dxa"/>
+          </w:tcPr>
+          <w:p>
+            <w:pPr>
+              <w:rPr>
+                <w:lang w:val="en-CH"/>
+              </w:rPr>
+            </w:pPr>
+            <w:r>
+              <w:rPr>
+                <w:lang w:val="en-CH"/>
+              </w:rPr>
+              <w:t>GND</w:t>
+            </w:r>
+          </w:p>
+        </w:tc>
+      </w:tr>
+      <w:tr>
+        <w:tc>
+          <w:tcPr>
+            <w:tcW w:w="2689" w:type="dxa"/>
+          </w:tcPr>
+          <w:p>
+            <w:pPr>
+              <w:rPr>
+                <w:lang w:val="en-US"/>
+              </w:rPr>
+            </w:pPr>
+          </w:p>
+        </w:tc>
+        <w:tc>
+          <w:tcPr>
+            <w:tcW w:w="5244" w:type="dxa"/>
+          </w:tcPr>
+          <w:p>
+            <w:pPr>
+              <w:rPr>
+                <w:lang w:val="en-US"/>
+              </w:rPr>
+            </w:pPr>
+          </w:p>
+        </w:tc>
+        <w:tc>
+          <w:tcPr>
+            <w:tcW w:w="2268" w:type="dxa"/>
+          </w:tcPr>
+          <w:p>
+            <w:pPr>
+              <w:rPr>
+                <w:lang w:val="en-US"/>
+              </w:rPr>
+            </w:pPr>
+            <w:r>
+              <w:rPr>
+                <w:sz w:val="16"/>
+                <w:szCs w:val="16"/>
+                <w:lang w:val="en-CH"/>
+              </w:rPr>
+              <w:t>SD Card - SPI1 CLOCK</w:t>
+            </w:r>
+          </w:p>
+        </w:tc>
+      </w:tr>
+      <w:tr>
+        <w:tc>
+          <w:tcPr>
+            <w:tcW w:w="2689" w:type="dxa"/>
+          </w:tcPr>
+          <w:p>
+            <w:pPr>
+              <w:rPr>
+                <w:lang w:val="en-US"/>
+              </w:rPr>
+            </w:pPr>
+            <w:r>
+              <w:rPr>
+                <w:sz w:val="16"/>
+                <w:szCs w:val="16"/>
+                <w:lang w:val="en-CH"/>
+              </w:rPr>
+              <w:t>IR Receiver 1 – Front (RMT)</w:t>
+            </w:r>
+          </w:p>
+        </w:tc>
+        <w:tc>
+          <w:tcPr>
+            <w:tcW w:w="5244" w:type="dxa"/>
+          </w:tcPr>
+          <w:p>
+            <w:pPr>
+              <w:rPr>
+                <w:lang w:val="en-US"/>
+              </w:rPr>
+            </w:pPr>
+          </w:p>
+        </w:tc>
+        <w:tc>
+          <w:tcPr>
+            <w:tcW w:w="2268" w:type="dxa"/>
+          </w:tcPr>
+          <w:p>
+            <w:pPr>
+              <w:rPr>
+                <w:lang w:val="en-US"/>
+              </w:rPr>
+            </w:pPr>
+            <w:r>
+              <w:rPr>
+                <w:sz w:val="16"/>
+                <w:szCs w:val="16"/>
+                <w:lang w:val="en-CH"/>
+              </w:rPr>
+              <w:t>SD Card - SPI1 MOSI</w:t>
+            </w:r>
+          </w:p>
+        </w:tc>
+      </w:tr>
+      <w:tr>
+        <w:tc>
+          <w:tcPr>
+            <w:tcW w:w="2689" w:type="dxa"/>
+          </w:tcPr>
+          <w:p>
+            <w:pPr>
+              <w:rPr>
+                <w:lang w:val="en-US"/>
+              </w:rPr>
+            </w:pPr>
+            <w:r>
+              <w:rPr>
+                <w:sz w:val="16"/>
+                <w:szCs w:val="16"/>
+                <w:lang w:val="en-CH"/>
+              </w:rPr>
+              <w:t>IR Receiver 2 – Back (RMT)</w:t>
+            </w:r>
+          </w:p>
+        </w:tc>
+        <w:tc>
+          <w:tcPr>
+            <w:tcW w:w="5244" w:type="dxa"/>
+          </w:tcPr>
+          <w:p>
+            <w:pPr>
+              <w:rPr>
+                <w:lang w:val="en-US"/>
+              </w:rPr>
+            </w:pPr>
+          </w:p>
+        </w:tc>
+        <w:tc>
+          <w:tcPr>
+            <w:tcW w:w="2268" w:type="dxa"/>
+          </w:tcPr>
+          <w:p>
+            <w:pPr>
+              <w:rPr>
+                <w:lang w:val="en-US"/>
+              </w:rPr>
+            </w:pPr>
+            <w:r>
+              <w:rPr>
+                <w:sz w:val="16"/>
+                <w:szCs w:val="16"/>
+                <w:highlight w:val="yellow"/>
+                <w:lang w:val="en-CH"/>
+              </w:rPr>
+              <w:t>RGB Pixels 2 – Gun (RMT)</w:t>
+            </w:r>
+          </w:p>
+        </w:tc>
+      </w:tr>
+      <w:tr>
+        <w:tc>
+          <w:tcPr>
+            <w:tcW w:w="2689" w:type="dxa"/>
+          </w:tcPr>
+          <w:p>
+            <w:pPr>
+              <w:rPr>
+                <w:lang w:val="en-US"/>
+              </w:rPr>
+            </w:pPr>
+            <w:r>
+              <w:rPr>
+                <w:sz w:val="16"/>
+                <w:szCs w:val="16"/>
+                <w:highlight w:val="green"/>
+                <w:lang w:val="en-CH"/>
+              </w:rPr>
+              <w:t>IR Receiver 1 – Gun (RMT)</w:t>
+            </w:r>
+          </w:p>
+        </w:tc>
+        <w:tc>
+          <w:tcPr>
+            <w:tcW w:w="5244" w:type="dxa"/>
+          </w:tcPr>
+          <w:p>
+            <w:pPr>
+              <w:rPr>
+                <w:lang w:val="en-US"/>
+              </w:rPr>
+            </w:pPr>
+          </w:p>
+        </w:tc>
+        <w:tc>
+          <w:tcPr>
+            <w:tcW w:w="2268" w:type="dxa"/>
+          </w:tcPr>
+          <w:p>
+            <w:pPr>
+              <w:rPr>
+                <w:lang w:val="en-US"/>
+              </w:rPr>
+            </w:pPr>
+          </w:p>
+        </w:tc>
+      </w:tr>
+      <w:tr>
+        <w:tc>
+          <w:tcPr>
+            <w:tcW w:w="2689" w:type="dxa"/>
+          </w:tcPr>
+          <w:p>
+            <w:pPr>
+              <w:rPr>
+                <w:lang w:val="en-US"/>
+              </w:rPr>
+            </w:pPr>
+            <w:r>
+              <w:rPr>
+                <w:sz w:val="16"/>
+                <w:szCs w:val="16"/>
+                <w:highlight w:val="yellow"/>
+                <w:lang w:val="en-CH"/>
+              </w:rPr>
+              <w:t>IR Receiver 2 – Gun (RMT)</w:t>
+            </w:r>
+          </w:p>
+        </w:tc>
+        <w:tc>
+          <w:tcPr>
+            <w:tcW w:w="5244" w:type="dxa"/>
+          </w:tcPr>
+          <w:p>
+            <w:pPr>
+              <w:rPr>
+                <w:lang w:val="en-US"/>
+              </w:rPr>
+            </w:pPr>
+          </w:p>
+        </w:tc>
+        <w:tc>
+          <w:tcPr>
+            <w:tcW w:w="2268" w:type="dxa"/>
+          </w:tcPr>
+          <w:p>
+            <w:pPr>
+              <w:rPr>
+                <w:lang w:val="en-US"/>
+              </w:rPr>
+            </w:pPr>
+            <w:r>
+              <w:rPr>
+                <w:sz w:val="16"/>
+                <w:szCs w:val="16"/>
+                <w:lang w:val="en-CH"/>
+              </w:rPr>
+              <w:t>SD Card - SPI1 MISO</w:t>
+            </w:r>
+          </w:p>
+        </w:tc>
+      </w:tr>
+      <w:tr>
+        <w:tc>
+          <w:tcPr>
+            <w:tcW w:w="2689" w:type="dxa"/>
+          </w:tcPr>
+          <w:p>
+            <w:pPr>
+              <w:rPr>
+                <w:lang w:val="en-US"/>
+              </w:rPr>
+            </w:pPr>
+            <w:r>
+              <w:rPr>
+                <w:sz w:val="16"/>
+                <w:szCs w:val="16"/>
+                <w:lang w:val="en-CH"/>
+              </w:rPr>
+              <w:t>Speaker - I2S_WS</w:t>
+            </w:r>
+            <w:r>
+              <w:rPr>
+                <w:sz w:val="16"/>
+                <w:szCs w:val="16"/>
+                <w:lang w:val="en-CH"/>
+              </w:rPr>
+              <w:t xml:space="preserve"> (LRC)</w:t>
+            </w:r>
+          </w:p>
+        </w:tc>
+        <w:tc>
+          <w:tcPr>
+            <w:tcW w:w="5244" w:type="dxa"/>
+          </w:tcPr>
+          <w:p>
+            <w:pPr>
+              <w:rPr>
+                <w:lang w:val="en-US"/>
+              </w:rPr>
+            </w:pPr>
+          </w:p>
+        </w:tc>
+        <w:tc>
+          <w:tcPr>
+            <w:tcW w:w="2268" w:type="dxa"/>
+          </w:tcPr>
+          <w:p>
+            <w:pPr>
+              <w:rPr>
+                <w:lang w:val="en-US"/>
+              </w:rPr>
+            </w:pPr>
+          </w:p>
+        </w:tc>
+      </w:tr>
+      <w:tr>
+        <w:tc>
+          <w:tcPr>
+            <w:tcW w:w="2689" w:type="dxa"/>
+          </w:tcPr>
+          <w:p>
+            <w:pPr>
+              <w:rPr>
+                <w:lang w:val="en-US"/>
+              </w:rPr>
+            </w:pPr>
+            <w:r>
+              <w:rPr>
+                <w:sz w:val="16"/>
+                <w:szCs w:val="16"/>
+                <w:lang w:val="en-CH"/>
+              </w:rPr>
+              <w:t>RFID - Chip Select</w:t>
+            </w:r>
+            <w:r>
+              <w:rPr>
+                <w:sz w:val="16"/>
+                <w:szCs w:val="16"/>
+                <w:lang w:val="en-CH"/>
+              </w:rPr>
+              <w:t xml:space="preserve"> (SDA)</w:t>
+            </w:r>
+          </w:p>
+        </w:tc>
+        <w:tc>
+          <w:tcPr>
+            <w:tcW w:w="5244" w:type="dxa"/>
+          </w:tcPr>
+          <w:p>
+            <w:pPr>
+              <w:rPr>
+                <w:lang w:val="en-US"/>
+              </w:rPr>
+            </w:pPr>
+          </w:p>
+        </w:tc>
+        <w:tc>
+          <w:tcPr>
+            <w:tcW w:w="2268" w:type="dxa"/>
+          </w:tcPr>
+          <w:p>
+            <w:pPr>
+              <w:rPr>
+                <w:lang w:val="en-US"/>
+              </w:rPr>
+            </w:pPr>
+            <w:r>
+              <w:rPr>
+                <w:sz w:val="16"/>
+                <w:szCs w:val="16"/>
+                <w:lang w:val="en-CH"/>
+              </w:rPr>
+              <w:t>Capacitive Touch (I2C)</w:t>
+            </w:r>
+          </w:p>
+        </w:tc>
+      </w:tr>
+      <w:tr>
+        <w:tc>
+          <w:tcPr>
+            <w:tcW w:w="2689" w:type="dxa"/>
+          </w:tcPr>
+          <w:p>
+            <w:pPr>
+              <w:rPr>
+                <w:lang w:val="en-US"/>
+              </w:rPr>
+            </w:pPr>
+            <w:r>
+              <w:rPr>
+                <w:sz w:val="16"/>
+                <w:szCs w:val="16"/>
+                <w:lang w:val="en-CH"/>
+              </w:rPr>
+              <w:t>SD Card – Chip Select</w:t>
+            </w:r>
+          </w:p>
+        </w:tc>
+        <w:tc>
+          <w:tcPr>
+            <w:tcW w:w="5244" w:type="dxa"/>
+          </w:tcPr>
+          <w:p>
+            <w:pPr>
+              <w:rPr>
+                <w:lang w:val="en-US"/>
+              </w:rPr>
+            </w:pPr>
+          </w:p>
+        </w:tc>
+        <w:tc>
+          <w:tcPr>
+            <w:tcW w:w="2268" w:type="dxa"/>
+          </w:tcPr>
+          <w:p>
+            <w:pPr>
+              <w:rPr>
+                <w:lang w:val="en-US"/>
+              </w:rPr>
+            </w:pPr>
+            <w:r>
+              <w:rPr>
+                <w:sz w:val="16"/>
+                <w:szCs w:val="16"/>
+                <w:lang w:val="en-CH"/>
+              </w:rPr>
+              <w:t>Capacitive Touch (I2C)</w:t>
+            </w:r>
+          </w:p>
+        </w:tc>
+      </w:tr>
+      <w:tr>
+        <w:tc>
+          <w:tcPr>
+            <w:tcW w:w="2689" w:type="dxa"/>
+          </w:tcPr>
+          <w:p>
+            <w:pPr>
+              <w:rPr>
+                <w:lang w:val="en-US"/>
+              </w:rPr>
+            </w:pPr>
+            <w:r>
+              <w:rPr>
+                <w:sz w:val="16"/>
+                <w:szCs w:val="16"/>
+                <w:lang w:val="en-CH"/>
+              </w:rPr>
+              <w:t>Speaker - I2S_BCK</w:t>
+            </w:r>
+          </w:p>
+        </w:tc>
+        <w:tc>
+          <w:tcPr>
+            <w:tcW w:w="5244" w:type="dxa"/>
+          </w:tcPr>
+          <w:p>
+            <w:pPr>
+              <w:rPr>
+                <w:lang w:val="en-US"/>
+              </w:rPr>
+            </w:pPr>
+          </w:p>
+        </w:tc>
+        <w:tc>
+          <w:tcPr>
+            <w:tcW w:w="2268" w:type="dxa"/>
+          </w:tcPr>
+          <w:p>
+            <w:pPr>
+              <w:rPr>
+                <w:lang w:val="en-US"/>
+              </w:rPr>
+            </w:pPr>
+            <w:r>
+              <w:rPr>
+                <w:sz w:val="16"/>
+                <w:szCs w:val="16"/>
+                <w:highlight w:val="green"/>
+                <w:lang w:val="en-CH"/>
+              </w:rPr>
+              <w:t>Trigger (GPIO)</w:t>
+            </w:r>
+          </w:p>
+        </w:tc>
+      </w:tr>
+      <w:tr>
+        <w:tc>
+          <w:tcPr>
+            <w:tcW w:w="2689" w:type="dxa"/>
+          </w:tcPr>
+          <w:p>
+            <w:pPr>
+              <w:rPr>
+                <w:lang w:val="en-US"/>
+              </w:rPr>
+            </w:pPr>
+            <w:r>
+              <w:rPr>
+                <w:sz w:val="16"/>
+                <w:szCs w:val="16"/>
+                <w:lang w:val="en-CH"/>
+              </w:rPr>
+              <w:t>Speaker – I2S_Data</w:t>
+            </w:r>
+          </w:p>
+        </w:tc>
+        <w:tc>
+          <w:tcPr>
+            <w:tcW w:w="5244" w:type="dxa"/>
+          </w:tcPr>
+          <w:p>
+            <w:pPr>
+              <w:rPr>
+                <w:lang w:val="en-US"/>
+              </w:rPr>
+            </w:pPr>
+          </w:p>
+        </w:tc>
+        <w:tc>
+          <w:tcPr>
+            <w:tcW w:w="2268" w:type="dxa"/>
+          </w:tcPr>
+          <w:p>
+            <w:r>
+              <w:rPr>
+                <w:sz w:val="16"/>
+                <w:szCs w:val="16"/>
+                <w:highlight w:val="red"/>
+                <w:lang w:val="en-CH"/>
+              </w:rPr>
+              <w:t>PSRAM</w:t>
+            </w:r>
+            <w:r>
+              <w:rPr>
+                <w:sz w:val="16"/>
+                <w:szCs w:val="16"/>
+                <w:lang w:val="en-CH"/>
+              </w:rPr>
+              <w:t xml:space="preserve"> </w:t>
+            </w:r>
+          </w:p>
+        </w:tc>
+      </w:tr>
+      <w:tr>
+        <w:tc>
+          <w:tcPr>
+            <w:tcW w:w="2689" w:type="dxa"/>
+          </w:tcPr>
+          <w:p>
+            <w:pPr>
+              <w:rPr>
+                <w:lang w:val="en-US"/>
+              </w:rPr>
+            </w:pPr>
+            <w:proofErr w:type="spellStart"/>
+            <w:r>
+              <w:rPr>
+                <w:sz w:val="16"/>
+                <w:szCs w:val="16"/>
+                <w:highlight w:val="green"/>
+                <w:lang w:val="en-CH"/>
+              </w:rPr>
+              <w:t>PowerUp</w:t>
+            </w:r>
+            <w:proofErr w:type="spellEnd"/>
+            <w:r>
+              <w:rPr>
+                <w:sz w:val="16"/>
+                <w:szCs w:val="16"/>
+                <w:highlight w:val="green"/>
+                <w:lang w:val="en-CH"/>
+              </w:rPr>
+              <w:t>-Button (GPIO)</w:t>
+            </w:r>
+          </w:p>
+        </w:tc>
+        <w:tc>
+          <w:tcPr>
+            <w:tcW w:w="5244" w:type="dxa"/>
+          </w:tcPr>
+          <w:p>
+            <w:pPr>
+              <w:rPr>
+                <w:lang w:val="en-US"/>
+              </w:rPr>
+            </w:pPr>
+          </w:p>
+        </w:tc>
+        <w:tc>
+          <w:tcPr>
+            <w:tcW w:w="2268" w:type="dxa"/>
+          </w:tcPr>
+          <w:p>
+            <w:r>
+              <w:rPr>
+                <w:sz w:val="16"/>
+                <w:szCs w:val="16"/>
+                <w:highlight w:val="red"/>
+                <w:lang w:val="en-CH"/>
+              </w:rPr>
+              <w:t>PSRAM</w:t>
+            </w:r>
+          </w:p>
+        </w:tc>
+      </w:tr>
+      <w:tr>
+        <w:tc>
+          <w:tcPr>
+            <w:tcW w:w="2689" w:type="dxa"/>
+          </w:tcPr>
+          <w:p>
+            <w:pPr>
+              <w:rPr>
+                <w:lang w:val="en-US"/>
+              </w:rPr>
+            </w:pPr>
+            <w:r>
+              <w:rPr>
+                <w:sz w:val="16"/>
+                <w:szCs w:val="16"/>
+                <w:highlight w:val="green"/>
+                <w:lang w:val="en-CH"/>
+              </w:rPr>
+              <w:t>Laser (GPIO)</w:t>
+            </w:r>
+          </w:p>
+        </w:tc>
+        <w:tc>
+          <w:tcPr>
+            <w:tcW w:w="5244" w:type="dxa"/>
+          </w:tcPr>
+          <w:p>
+            <w:pPr>
+              <w:rPr>
+                <w:lang w:val="en-US"/>
+              </w:rPr>
+            </w:pPr>
+          </w:p>
+        </w:tc>
+        <w:tc>
+          <w:tcPr>
+            <w:tcW w:w="2268" w:type="dxa"/>
+          </w:tcPr>
+          <w:p>
+            <w:pPr>
+              <w:rPr>
+                <w:lang w:val="en-US"/>
+              </w:rPr>
+            </w:pPr>
+            <w:r>
+              <w:rPr>
+                <w:sz w:val="16"/>
+                <w:szCs w:val="16"/>
+                <w:lang w:val="en-CH"/>
+              </w:rPr>
+              <w:t>RFID IRQ</w:t>
+            </w:r>
+          </w:p>
+        </w:tc>
+      </w:tr>
+      <w:tr>
+        <w:tc>
+          <w:tcPr>
+            <w:tcW w:w="2689" w:type="dxa"/>
+          </w:tcPr>
+          <w:p>
+            <w:pPr>
+              <w:rPr>
+                <w:lang w:val="en-US"/>
+              </w:rPr>
+            </w:pPr>
+          </w:p>
+        </w:tc>
+        <w:tc>
+          <w:tcPr>
+            <w:tcW w:w="5244" w:type="dxa"/>
+          </w:tcPr>
+          <w:p>
+            <w:pPr>
+              <w:rPr>
+                <w:lang w:val="en-US"/>
+              </w:rPr>
+            </w:pPr>
+          </w:p>
+        </w:tc>
+        <w:tc>
+          <w:tcPr>
+            <w:tcW w:w="2268" w:type="dxa"/>
+          </w:tcPr>
+          <w:p>
+            <w:pPr>
+              <w:rPr>
+                <w:lang w:val="en-US"/>
+              </w:rPr>
+            </w:pPr>
+            <w:r>
+              <w:rPr>
+                <w:sz w:val="16"/>
+                <w:szCs w:val="16"/>
+                <w:lang w:val="en-CH"/>
+              </w:rPr>
+              <w:t>RGB Pixels 1 – Vest (RMT)</w:t>
+            </w:r>
+          </w:p>
+        </w:tc>
+      </w:tr>
+      <w:tr>
+        <w:tc>
+          <w:tcPr>
+            <w:tcW w:w="2689" w:type="dxa"/>
+          </w:tcPr>
+          <w:p>
+            <w:pPr>
+              <w:rPr>
+                <w:lang w:val="en-US"/>
+              </w:rPr>
+            </w:pPr>
+            <w:r>
+              <w:rPr>
+                <w:sz w:val="16"/>
+                <w:szCs w:val="16"/>
+                <w:highlight w:val="green"/>
+                <w:lang w:val="en-CH"/>
+              </w:rPr>
+              <w:t>RGB Pixels 1 – Gun (RMT)</w:t>
+            </w:r>
+          </w:p>
+        </w:tc>
+        <w:tc>
+          <w:tcPr>
+            <w:tcW w:w="5244" w:type="dxa"/>
+          </w:tcPr>
+          <w:p>
+            <w:pPr>
+              <w:rPr>
+                <w:lang w:val="en-US"/>
+              </w:rPr>
+            </w:pPr>
+          </w:p>
+        </w:tc>
+        <w:tc>
+          <w:tcPr>
+            <w:tcW w:w="2268" w:type="dxa"/>
+          </w:tcPr>
+          <w:p>
+            <w:pPr>
+              <w:rPr>
+                <w:lang w:val="en-US"/>
+              </w:rPr>
+            </w:pPr>
+            <w:r>
+              <w:rPr>
+                <w:sz w:val="16"/>
+                <w:szCs w:val="16"/>
+                <w:highlight w:val="green"/>
+                <w:lang w:val="en-CH"/>
+              </w:rPr>
+              <w:t>IR (RMT)</w:t>
+            </w:r>
+          </w:p>
+        </w:tc>
+      </w:tr>
+      <w:tr>
+        <w:tc>
+          <w:tcPr>
+            <w:tcW w:w="2689" w:type="dxa"/>
+          </w:tcPr>
+          <w:p>
+            <w:pPr>
+              <w:rPr>
+                <w:highlight w:val="red"/>
+                <w:lang w:val="en-US"/>
+              </w:rPr>
+            </w:pPr>
+            <w:r>
+              <w:rPr>
+                <w:highlight w:val="red"/>
+                <w:lang w:val="en-CH"/>
+              </w:rPr>
+              <w:t>SPI FLASH</w:t>
+            </w:r>
+          </w:p>
+        </w:tc>
+        <w:tc>
+          <w:tcPr>
+            <w:tcW w:w="5244" w:type="dxa"/>
+          </w:tcPr>
+          <w:p>
+            <w:pPr>
+              <w:rPr>
+                <w:lang w:val="en-US"/>
+              </w:rPr>
+            </w:pPr>
+          </w:p>
+        </w:tc>
+        <w:tc>
+          <w:tcPr>
+            <w:tcW w:w="2268" w:type="dxa"/>
+          </w:tcPr>
+          <w:p>
+            <w:pPr>
+              <w:rPr>
+                <w:lang w:val="en-US"/>
+              </w:rPr>
+            </w:pPr>
+            <w:r>
+              <w:rPr>
+                <w:sz w:val="16"/>
+                <w:szCs w:val="16"/>
+                <w:lang w:val="en-CH"/>
+              </w:rPr>
+              <w:t>RFID Reset</w:t>
+            </w:r>
+          </w:p>
+        </w:tc>
+      </w:tr>
+      <w:tr>
+        <w:tc>
+          <w:tcPr>
+            <w:tcW w:w="2689" w:type="dxa"/>
+          </w:tcPr>
+          <w:p>
+            <w:pPr>
+              <w:rPr>
+                <w:highlight w:val="red"/>
+                <w:lang w:val="en-US"/>
+              </w:rPr>
+            </w:pPr>
+            <w:r>
+              <w:rPr>
+                <w:highlight w:val="red"/>
+                <w:lang w:val="en-CH"/>
+              </w:rPr>
+              <w:t>SPI FLASH</w:t>
+            </w:r>
+          </w:p>
+        </w:tc>
+        <w:tc>
+          <w:tcPr>
+            <w:tcW w:w="5244" w:type="dxa"/>
+          </w:tcPr>
+          <w:p>
+            <w:pPr>
+              <w:rPr>
+                <w:lang w:val="en-US"/>
+              </w:rPr>
+            </w:pPr>
+          </w:p>
+        </w:tc>
+        <w:tc>
+          <w:tcPr>
+            <w:tcW w:w="2268" w:type="dxa"/>
+          </w:tcPr>
+          <w:p>
+            <w:pPr>
+              <w:rPr>
+                <w:highlight w:val="red"/>
+                <w:lang w:val="en-US"/>
+              </w:rPr>
+            </w:pPr>
+            <w:r>
+              <w:rPr>
+                <w:highlight w:val="red"/>
+                <w:lang w:val="en-CH"/>
+              </w:rPr>
+              <w:t>SPI FLASH</w:t>
+            </w:r>
+          </w:p>
+        </w:tc>
+      </w:tr>
+      <w:tr>
+        <w:tc>
+          <w:tcPr>
+            <w:tcW w:w="2689" w:type="dxa"/>
+          </w:tcPr>
+          <w:p>
+            <w:pPr>
+              <w:rPr>
+                <w:highlight w:val="red"/>
+                <w:lang w:val="en-US"/>
+              </w:rPr>
+            </w:pPr>
+            <w:r>
+              <w:rPr>
+                <w:highlight w:val="red"/>
+                <w:lang w:val="en-CH"/>
+              </w:rPr>
+              <w:t>SPI FLASH</w:t>
+            </w:r>
+          </w:p>
+        </w:tc>
+        <w:tc>
+          <w:tcPr>
+            <w:tcW w:w="5244" w:type="dxa"/>
+          </w:tcPr>
+          <w:p>
+            <w:pPr>
+              <w:rPr>
+                <w:lang w:val="en-US"/>
+              </w:rPr>
+            </w:pPr>
+          </w:p>
+        </w:tc>
+        <w:tc>
+          <w:tcPr>
+            <w:tcW w:w="2268" w:type="dxa"/>
+          </w:tcPr>
+          <w:p>
+            <w:pPr>
+              <w:rPr>
+                <w:highlight w:val="red"/>
+                <w:lang w:val="en-US"/>
+              </w:rPr>
+            </w:pPr>
+            <w:r>
+              <w:rPr>
+                <w:highlight w:val="red"/>
+                <w:lang w:val="en-CH"/>
+              </w:rPr>
+              <w:t>SPI FLASH</w:t>
+            </w:r>
+          </w:p>
+        </w:tc>
+      </w:tr>
+      <w:tr>
+        <w:tc>
+          <w:tcPr>
+            <w:tcW w:w="2689" w:type="dxa"/>
+          </w:tcPr>
+          <w:p>
+            <w:pPr>
+              <w:rPr>
+                <w:lang w:val="en-US"/>
+              </w:rPr>
+            </w:pPr>
+          </w:p>
+        </w:tc>
+        <w:tc>
+          <w:tcPr>
+            <w:tcW w:w="5244" w:type="dxa"/>
+          </w:tcPr>
+          <w:p>
+            <w:pPr>
+              <w:rPr>
+                <w:lang w:val="en-US"/>
+              </w:rPr>
+            </w:pPr>
+          </w:p>
+        </w:tc>
+        <w:tc>
+          <w:tcPr>
+            <w:tcW w:w="2268" w:type="dxa"/>
+          </w:tcPr>
+          <w:p>
+            <w:pPr>
+              <w:rPr>
+                <w:highlight w:val="red"/>
+                <w:lang w:val="en-CH"/>
+              </w:rPr>
+            </w:pPr>
+            <w:r>
+              <w:rPr>
+                <w:highlight w:val="red"/>
+                <w:lang w:val="en-CH"/>
+              </w:rPr>
+              <w:t>SPI FLASH</w:t>
+            </w:r>
+          </w:p>
+        </w:tc>
+      </w:tr>
+    </w:tbl>
+    <w:p>
+      <w:pPr>
+        <w:rPr>
+          <w:lang w:val="en-US"/>
+        </w:rPr>
+      </w:pPr>
+    </w:p>
+    <w:p>
+      <w:pPr>
+        <w:rPr>
+          <w:lang w:val="en-US"/>
+        </w:rPr>
+      </w:pPr>
+      <w:r>
+        <w:rPr>
+          <w:noProof/>
+          <w:lang w:val="en-US"/>
+        </w:rPr>
+        <w:drawing>
+          <wp:inline distT="0" distB="0" distL="0" distR="0" wp14:anchorId="5667C922" wp14:editId="44B47F51">
+            <wp:extent cx="6645910" cy="4525010"/>
+            <wp:effectExtent l="0" t="0" r="2540" b="8890"/>
+            <wp:docPr id="606241401" name="Picture 606241401" descr="A picture containing text, screenshot, diagram, design&#10;&#10;Description automatically generated"/>
+            <wp:cNvGraphicFramePr>
+              <a:graphicFrameLocks xmlns:a="http://schemas.openxmlformats.org/drawingml/2006/main" noChangeAspect="1"/>
+            </wp:cNvGraphicFramePr>
+            <a:graphic xmlns:a="http://schemas.openxmlformats.org/drawingml/2006/main">
+              <a:graphicData uri="http://schemas.openxmlformats.org/drawingml/2006/picture">
+                <pic:pic xmlns:pic="http://schemas.openxmlformats.org/drawingml/2006/picture">
+                  <pic:nvPicPr>
+                    <pic:cNvPr id="27639090" name="Picture 1" descr="A picture containing text, screenshot, diagram, design&#10;&#10;Description automatically generated"/>
+                    <pic:cNvPicPr/>
+                  </pic:nvPicPr>
+                  <pic:blipFill>
+                    <a:blip r:embed="rId7"/>
+                    <a:stretch>
+                      <a:fillRect/>
+                    </a:stretch>
+                  </pic:blipFill>
+                  <pic:spPr>
+                    <a:xfrm>
+                      <a:off x="0" y="0"/>
+                      <a:ext cx="6645910" cy="4525010"/>
+                    </a:xfrm>
+                    <a:prstGeom prst="rect">
+                      <a:avLst/>
+                    </a:prstGeom>
+                  </pic:spPr>
+                </pic:pic>
+              </a:graphicData>
+            </a:graphic>
+          </wp:inline>
+        </w:drawing>
+      </w:r>
+    </w:p>
+    <w:p>
+      <w:pPr>
+        <w:rPr>
+          <w:lang w:val="en-US"/>
+        </w:rPr>
+      </w:pPr>
+      <w:r>
+        <w:rPr>
+          <w:lang w:val="en-US"/>
+        </w:rPr>
+        <w:br w:type="page"/>
+      </w:r>
+    </w:p>
+    <w:p>
+      <w:pPr>
+        <w:rPr>
+          <w:lang w:val="en-US"/>
+        </w:rPr>
+      </w:pPr>
+      <w:r>
+        <w:rPr>
+          <w:noProof/>
+          <w:lang w:val="en-US"/>
+        </w:rPr>
+        <w:lastRenderedPageBreak/>
+        <w:drawing>
+          <wp:inline distT="0" distB="0" distL="0" distR="0" wp14:anchorId="675FC285" wp14:editId="5FB6502A">
+            <wp:extent cx="6645910" cy="5950585"/>
+            <wp:effectExtent l="0" t="0" r="2540" b="0"/>
+            <wp:docPr id="630944815" name="Picture 1" descr="Graphical user interface, text, application&#10;&#10;Description automatically generated"/>
+            <wp:cNvGraphicFramePr>
+              <a:graphicFrameLocks xmlns:a="http://schemas.openxmlformats.org/drawingml/2006/main" noChangeAspect="1"/>
+            </wp:cNvGraphicFramePr>
+            <a:graphic xmlns:a="http://schemas.openxmlformats.org/drawingml/2006/main">
+              <a:graphicData uri="http://schemas.openxmlformats.org/drawingml/2006/picture">
+                <pic:pic xmlns:pic="http://schemas.openxmlformats.org/drawingml/2006/picture">
+                  <pic:nvPicPr>
+                    <pic:cNvPr id="630944815" name="Picture 1" descr="Graphical user interface, text, application&#10;&#10;Description automatically generated"/>
+                    <pic:cNvPicPr/>
+                  </pic:nvPicPr>
+                  <pic:blipFill>
+                    <a:blip r:embed="rId8"/>
+                    <a:stretch>
+                      <a:fillRect/>
+                    </a:stretch>
+                  </pic:blipFill>
+                  <pic:spPr>
+                    <a:xfrm>
+                      <a:off x="0" y="0"/>
+                      <a:ext cx="6645910" cy="5950585"/>
+                    </a:xfrm>
+                    <a:prstGeom prst="rect">
+                      <a:avLst/>
+                    </a:prstGeom>
+                  </pic:spPr>
+                </pic:pic>
+              </a:graphicData>
+            </a:graphic>
+          </wp:inline>
+        </w:drawing>
+      </w:r>
+    </w:p>
+    <w:p>
+      <w:pPr>
+        <w:rPr>
+          <w:lang w:val="en-US"/>
+        </w:rPr>
+      </w:pPr>
+      <w:r>
+        <w:rPr>
+          <w:noProof/>
+          <w:lang w:val="en-US"/>
+        </w:rPr>
+        <w:drawing>
+          <wp:inline distT="0" distB="0" distL="0" distR="0" wp14:anchorId="702E5204" wp14:editId="3C0D5FD6">
+            <wp:extent cx="6645910" cy="2193925"/>
+            <wp:effectExtent l="0" t="0" r="2540" b="0"/>
+            <wp:docPr id="2078575312" name="Picture 1" descr="Table&#10;&#10;Description automatically generated"/>
+            <wp:cNvGraphicFramePr>
+              <a:graphicFrameLocks xmlns:a="http://schemas.openxmlformats.org/drawingml/2006/main" noChangeAspect="1"/>
+            </wp:cNvGraphicFramePr>
+            <a:graphic xmlns:a="http://schemas.openxmlformats.org/drawingml/2006/main">
+              <a:graphicData uri="http://schemas.openxmlformats.org/drawingml/2006/picture">
+                <pic:pic xmlns:pic="http://schemas.openxmlformats.org/drawingml/2006/picture">
+                  <pic:nvPicPr>
+                    <pic:cNvPr id="2078575312" name="Picture 1" descr="Table&#10;&#10;Description automatically generated"/>
+                    <pic:cNvPicPr/>
+                  </pic:nvPicPr>
+                  <pic:blipFill>
+                    <a:blip r:embed="rId9"/>
+                    <a:stretch>
+                      <a:fillRect/>
+                    </a:stretch>
+                  </pic:blipFill>
+                  <pic:spPr>
+                    <a:xfrm>
+                      <a:off x="0" y="0"/>
+                      <a:ext cx="6645910" cy="2193925"/>
+                    </a:xfrm>
+                    <a:prstGeom prst="rect">
+                      <a:avLst/>
+                    </a:prstGeom>
+                  </pic:spPr>
+                </pic:pic>
+              </a:graphicData>
+            </a:graphic>
+          </wp:inline>
+        </w:drawing>
+      </w:r>
+    </w:p>
+    <w:p>
+      <w:pPr>
+        <w:rPr>
+          <w:lang w:val="en-US"/>
+        </w:rPr>
+      </w:pPr>
+      <w:r>
+        <w:rPr>
+          <w:lang w:val="en-US"/>
+        </w:rPr>
+        <w:br w:type="page"/>
+      </w:r>
+    </w:p>
+    <w:p>
+      <w:pPr>
+        <w:rPr>
+          <w:lang w:val="en-US"/>
+        </w:rPr>
+      </w:pPr>
+      <w:r>
+        <w:rPr>
+          <w:noProof/>
+          <w:lang w:val="en-US"/>
+        </w:rPr>
+        <w:lastRenderedPageBreak/>
+        <w:drawing>
+          <wp:inline distT="0" distB="0" distL="0" distR="0" wp14:anchorId="3151F9AA" wp14:editId="30E3C05B">
+            <wp:extent cx="4305901" cy="4258269"/>
+            <wp:effectExtent l="0" t="0" r="0" b="9525"/>
+            <wp:docPr id="650540911" name="Picture 1" descr="A blue circuit board with white text&#10;&#10;Description automatically generated with low confidence"/>
+            <wp:cNvGraphicFramePr>
+              <a:graphicFrameLocks xmlns:a="http://schemas.openxmlformats.org/drawingml/2006/main" noChangeAspect="1"/>
+            </wp:cNvGraphicFramePr>
+            <a:graphic xmlns:a="http://schemas.openxmlformats.org/drawingml/2006/main">
+              <a:graphicData uri="http://schemas.openxmlformats.org/drawingml/2006/picture">
+                <pic:pic xmlns:pic="http://schemas.openxmlformats.org/drawingml/2006/picture">
+                  <pic:nvPicPr>
+                    <pic:cNvPr id="650540911" name="Picture 1" descr="A blue circuit board with white text&#10;&#10;Description automatically generated with low confidence"/>
+                    <pic:cNvPicPr/>
+                  </pic:nvPicPr>
+                  <pic:blipFill>
+                    <a:blip r:embed="rId10"/>
+                    <a:stretch>
+                      <a:fillRect/>
+                    </a:stretch>
+                  </pic:blipFill>
+                  <pic:spPr>
+                    <a:xfrm>
+                      <a:off x="0" y="0"/>
+                      <a:ext cx="4305901" cy="4258269"/>
+                    </a:xfrm>
+                    <a:prstGeom prst="rect">
+                      <a:avLst/>
+                    </a:prstGeom>
+                  </pic:spPr>
+                </pic:pic>
+              </a:graphicData>
+            </a:graphic>
+          </wp:inline>
+        </w:drawing>
+      </w:r>
+    </w:p>
+    <w:p>
+      <w:pPr>
+        <w:numPr>
+          <w:ilvl w:val="0"/>
+          <w:numId w:val="1"/>
+        </w:numPr>
+        <w:shd w:val="clear" w:color="auto" w:fill="FFFFFF"/>
+        <w:spacing w:before="100" w:beforeAutospacing="1" w:after="100" w:afterAutospacing="1" w:line="240" w:lineRule="auto"/>
+        <w:rPr>
+          <w:rFonts w:ascii="Montserrat" w:eastAsia="Times New Roman" w:hAnsi="Montserrat" w:cs="Times New Roman"/>
+          <w:color w:val="333333"/>
+          <w:spacing w:val="5"/>
+          <w:sz w:val="16"/>
+          <w:szCs w:val="16"/>
+          <w:lang w:val="en-GB" w:eastAsia="de-CH"/>
+        </w:rPr>
+      </w:pPr>
+      <w:r>
+        <w:rPr>
+          <w:rFonts w:ascii="Montserrat" w:eastAsia="Times New Roman" w:hAnsi="Montserrat" w:cs="Times New Roman"/>
+          <w:b/>
+          <w:bCs/>
+          <w:color w:val="333333"/>
+          <w:spacing w:val="5"/>
+          <w:sz w:val="16"/>
+          <w:szCs w:val="16"/>
+          <w:lang w:val="en-GB" w:eastAsia="de-CH"/>
+        </w:rPr>
+        <w:t>LRC</w:t>
+      </w:r>
+      <w:r>
+        <w:rPr>
+          <w:rFonts w:ascii="Montserrat" w:eastAsia="Times New Roman" w:hAnsi="Montserrat" w:cs="Times New Roman"/>
+          <w:color w:val="333333"/>
+          <w:spacing w:val="5"/>
+          <w:sz w:val="16"/>
+          <w:szCs w:val="16"/>
+          <w:lang w:val="en-GB" w:eastAsia="de-CH"/>
+        </w:rPr>
+        <w:t xml:space="preserve"> (Left/Right Clock) - this is the pin that tells the amplifier when the data is for the left channel and when </w:t>
+      </w:r>
+      <w:proofErr w:type="spellStart"/>
+      <w:r>
+        <w:rPr>
+          <w:rFonts w:ascii="Montserrat" w:eastAsia="Times New Roman" w:hAnsi="Montserrat" w:cs="Times New Roman"/>
+          <w:color w:val="333333"/>
+          <w:spacing w:val="5"/>
+          <w:sz w:val="16"/>
+          <w:szCs w:val="16"/>
+          <w:lang w:val="en-GB" w:eastAsia="de-CH"/>
+        </w:rPr>
+        <w:t>its</w:t>
+      </w:r>
+      <w:proofErr w:type="spellEnd"/>
+      <w:r>
+        <w:rPr>
+          <w:rFonts w:ascii="Montserrat" w:eastAsia="Times New Roman" w:hAnsi="Montserrat" w:cs="Times New Roman"/>
+          <w:color w:val="333333"/>
+          <w:spacing w:val="5"/>
+          <w:sz w:val="16"/>
+          <w:szCs w:val="16"/>
+          <w:lang w:val="en-GB" w:eastAsia="de-CH"/>
+        </w:rPr>
+        <w:t xml:space="preserve"> for the right </w:t>
+      </w:r>
+      <w:proofErr w:type="gramStart"/>
+      <w:r>
+        <w:rPr>
+          <w:rFonts w:ascii="Montserrat" w:eastAsia="Times New Roman" w:hAnsi="Montserrat" w:cs="Times New Roman"/>
+          <w:color w:val="333333"/>
+          <w:spacing w:val="5"/>
+          <w:sz w:val="16"/>
+          <w:szCs w:val="16"/>
+          <w:lang w:val="en-GB" w:eastAsia="de-CH"/>
+        </w:rPr>
+        <w:t>channel</w:t>
+      </w:r>
+      <w:proofErr w:type="gramEnd"/>
+    </w:p>
+    <w:p>
+      <w:pPr>
+        <w:numPr>
+          <w:ilvl w:val="0"/>
+          <w:numId w:val="1"/>
+        </w:numPr>
+        <w:shd w:val="clear" w:color="auto" w:fill="FFFFFF"/>
+        <w:spacing w:before="100" w:beforeAutospacing="1" w:after="100" w:afterAutospacing="1" w:line="240" w:lineRule="auto"/>
+        <w:rPr>
+          <w:rFonts w:ascii="Montserrat" w:eastAsia="Times New Roman" w:hAnsi="Montserrat" w:cs="Times New Roman"/>
+          <w:color w:val="333333"/>
+          <w:spacing w:val="5"/>
+          <w:sz w:val="16"/>
+          <w:szCs w:val="16"/>
+          <w:lang w:val="en-GB" w:eastAsia="de-CH"/>
+        </w:rPr>
+      </w:pPr>
+      <w:r>
+        <w:rPr>
+          <w:rFonts w:ascii="Montserrat" w:eastAsia="Times New Roman" w:hAnsi="Montserrat" w:cs="Times New Roman"/>
+          <w:b/>
+          <w:bCs/>
+          <w:color w:val="333333"/>
+          <w:spacing w:val="5"/>
+          <w:sz w:val="16"/>
+          <w:szCs w:val="16"/>
+          <w:lang w:val="en-GB" w:eastAsia="de-CH"/>
+        </w:rPr>
+        <w:t>BCLK</w:t>
+      </w:r>
+      <w:r>
+        <w:rPr>
+          <w:rFonts w:ascii="Montserrat" w:eastAsia="Times New Roman" w:hAnsi="Montserrat" w:cs="Times New Roman"/>
+          <w:color w:val="333333"/>
+          <w:spacing w:val="5"/>
+          <w:sz w:val="16"/>
+          <w:szCs w:val="16"/>
+          <w:lang w:val="en-GB" w:eastAsia="de-CH"/>
+        </w:rPr>
+        <w:t> (Bit Clock) - This is the pin that tells the amplifier when to read data on the data pin.</w:t>
+      </w:r>
+    </w:p>
+    <w:p>
+      <w:pPr>
+        <w:numPr>
+          <w:ilvl w:val="0"/>
+          <w:numId w:val="1"/>
+        </w:numPr>
+        <w:shd w:val="clear" w:color="auto" w:fill="FFFFFF"/>
+        <w:spacing w:before="100" w:beforeAutospacing="1" w:after="100" w:afterAutospacing="1" w:line="240" w:lineRule="auto"/>
+        <w:rPr>
+          <w:rFonts w:ascii="Montserrat" w:eastAsia="Times New Roman" w:hAnsi="Montserrat" w:cs="Times New Roman"/>
+          <w:color w:val="333333"/>
+          <w:spacing w:val="5"/>
+          <w:sz w:val="16"/>
+          <w:szCs w:val="16"/>
+          <w:lang w:val="en-GB" w:eastAsia="de-CH"/>
+        </w:rPr>
+      </w:pPr>
+      <w:r>
+        <w:rPr>
+          <w:rFonts w:ascii="Montserrat" w:eastAsia="Times New Roman" w:hAnsi="Montserrat" w:cs="Times New Roman"/>
+          <w:b/>
+          <w:bCs/>
+          <w:color w:val="333333"/>
+          <w:spacing w:val="5"/>
+          <w:sz w:val="16"/>
+          <w:szCs w:val="16"/>
+          <w:lang w:val="en-GB" w:eastAsia="de-CH"/>
+        </w:rPr>
+        <w:t>DIN</w:t>
+      </w:r>
+      <w:r>
+        <w:rPr>
+          <w:rFonts w:ascii="Montserrat" w:eastAsia="Times New Roman" w:hAnsi="Montserrat" w:cs="Times New Roman"/>
+          <w:color w:val="333333"/>
+          <w:spacing w:val="5"/>
+          <w:sz w:val="16"/>
+          <w:szCs w:val="16"/>
+          <w:lang w:val="en-GB" w:eastAsia="de-CH"/>
+        </w:rPr>
+        <w:t xml:space="preserve"> (Data In) - This is the pin that has the actual data coming in, both left and right data are sent on this pin, the LRC pin indicates when left or right is being </w:t>
+      </w:r>
+      <w:proofErr w:type="gramStart"/>
+      <w:r>
+        <w:rPr>
+          <w:rFonts w:ascii="Montserrat" w:eastAsia="Times New Roman" w:hAnsi="Montserrat" w:cs="Times New Roman"/>
+          <w:color w:val="333333"/>
+          <w:spacing w:val="5"/>
+          <w:sz w:val="16"/>
+          <w:szCs w:val="16"/>
+          <w:lang w:val="en-GB" w:eastAsia="de-CH"/>
+        </w:rPr>
+        <w:t>transmitted</w:t>
+      </w:r>
+      <w:proofErr w:type="gramEnd"/>
+    </w:p>
+    <w:p>
+      <w:pPr>
+        <w:shd w:val="clear" w:color="auto" w:fill="FFFFFF"/>
+        <w:spacing w:after="120" w:line="240" w:lineRule="auto"/>
+        <w:outlineLvl w:val="1"/>
+        <w:rPr>
+          <w:rFonts w:ascii="Montserrat" w:eastAsia="Times New Roman" w:hAnsi="Montserrat" w:cs="Times New Roman"/>
+          <w:color w:val="333333"/>
+          <w:spacing w:val="5"/>
+          <w:sz w:val="24"/>
+          <w:szCs w:val="24"/>
+          <w:lang w:val="en-GB" w:eastAsia="de-CH"/>
+        </w:rPr>
+      </w:pPr>
+      <w:r>
+        <w:rPr>
+          <w:rFonts w:ascii="Montserrat" w:eastAsia="Times New Roman" w:hAnsi="Montserrat" w:cs="Times New Roman"/>
+          <w:color w:val="333333"/>
+          <w:spacing w:val="5"/>
+          <w:sz w:val="24"/>
+          <w:szCs w:val="24"/>
+          <w:lang w:val="en-GB" w:eastAsia="de-CH"/>
+        </w:rPr>
+        <w:t>Gain</w:t>
+      </w:r>
+    </w:p>
+    <w:p>
+      <w:pPr>
+        <w:shd w:val="clear" w:color="auto" w:fill="FFFFFF"/>
+        <w:spacing w:after="188" w:line="240" w:lineRule="auto"/>
+        <w:rPr>
+          <w:rFonts w:ascii="Montserrat" w:eastAsia="Times New Roman" w:hAnsi="Montserrat" w:cs="Times New Roman"/>
+          <w:color w:val="333333"/>
+          <w:spacing w:val="5"/>
+          <w:sz w:val="16"/>
+          <w:szCs w:val="16"/>
+          <w:lang w:val="en-GB" w:eastAsia="de-CH"/>
+        </w:rPr>
+      </w:pPr>
+      <w:r>
+        <w:rPr>
+          <w:rFonts w:ascii="Montserrat" w:eastAsia="Times New Roman" w:hAnsi="Montserrat" w:cs="Times New Roman"/>
+          <w:b/>
+          <w:bCs/>
+          <w:color w:val="333333"/>
+          <w:spacing w:val="5"/>
+          <w:sz w:val="16"/>
+          <w:szCs w:val="16"/>
+          <w:lang w:val="en-GB" w:eastAsia="de-CH"/>
+        </w:rPr>
+        <w:t>GAIN</w:t>
+      </w:r>
+      <w:r>
+        <w:rPr>
+          <w:rFonts w:ascii="Montserrat" w:eastAsia="Times New Roman" w:hAnsi="Montserrat" w:cs="Times New Roman"/>
+          <w:color w:val="333333"/>
+          <w:spacing w:val="5"/>
+          <w:sz w:val="16"/>
+          <w:szCs w:val="16"/>
+          <w:lang w:val="en-GB" w:eastAsia="de-CH"/>
+        </w:rPr>
+        <w:t> is, well, the gain setting. You can have a gain of </w:t>
+      </w:r>
+      <w:r>
+        <w:rPr>
+          <w:rFonts w:ascii="Montserrat" w:eastAsia="Times New Roman" w:hAnsi="Montserrat" w:cs="Times New Roman"/>
+          <w:b/>
+          <w:bCs/>
+          <w:color w:val="333333"/>
+          <w:spacing w:val="5"/>
+          <w:sz w:val="16"/>
+          <w:szCs w:val="16"/>
+          <w:lang w:val="en-GB" w:eastAsia="de-CH"/>
+        </w:rPr>
+        <w:t>3dB, 6dB, 9dB, 12dB</w:t>
+      </w:r>
+      <w:r>
+        <w:rPr>
+          <w:rFonts w:ascii="Montserrat" w:eastAsia="Times New Roman" w:hAnsi="Montserrat" w:cs="Times New Roman"/>
+          <w:color w:val="333333"/>
+          <w:spacing w:val="5"/>
+          <w:sz w:val="16"/>
+          <w:szCs w:val="16"/>
+          <w:lang w:val="en-GB" w:eastAsia="de-CH"/>
+        </w:rPr>
+        <w:t> or </w:t>
+      </w:r>
+      <w:r>
+        <w:rPr>
+          <w:rFonts w:ascii="Montserrat" w:eastAsia="Times New Roman" w:hAnsi="Montserrat" w:cs="Times New Roman"/>
+          <w:b/>
+          <w:bCs/>
+          <w:color w:val="333333"/>
+          <w:spacing w:val="5"/>
+          <w:sz w:val="16"/>
+          <w:szCs w:val="16"/>
+          <w:lang w:val="en-GB" w:eastAsia="de-CH"/>
+        </w:rPr>
+        <w:t>15dB</w:t>
+      </w:r>
+      <w:r>
+        <w:rPr>
+          <w:rFonts w:ascii="Montserrat" w:eastAsia="Times New Roman" w:hAnsi="Montserrat" w:cs="Times New Roman"/>
+          <w:color w:val="333333"/>
+          <w:spacing w:val="5"/>
+          <w:sz w:val="16"/>
+          <w:szCs w:val="16"/>
+          <w:lang w:val="en-GB" w:eastAsia="de-CH"/>
+        </w:rPr>
+        <w:t>.</w:t>
+      </w:r>
+    </w:p>
+    <w:p>
+      <w:pPr>
+        <w:numPr>
+          <w:ilvl w:val="0"/>
+          <w:numId w:val="2"/>
+        </w:numPr>
+        <w:shd w:val="clear" w:color="auto" w:fill="FFFFFF"/>
+        <w:spacing w:before="100" w:beforeAutospacing="1" w:after="100" w:afterAutospacing="1" w:line="240" w:lineRule="auto"/>
+        <w:rPr>
+          <w:rFonts w:ascii="Montserrat" w:eastAsia="Times New Roman" w:hAnsi="Montserrat" w:cs="Times New Roman"/>
+          <w:color w:val="333333"/>
+          <w:spacing w:val="5"/>
+          <w:sz w:val="16"/>
+          <w:szCs w:val="16"/>
+          <w:lang w:val="en-GB" w:eastAsia="de-CH"/>
+        </w:rPr>
+      </w:pPr>
+      <w:r>
+        <w:rPr>
+          <w:rFonts w:ascii="Montserrat" w:eastAsia="Times New Roman" w:hAnsi="Montserrat" w:cs="Times New Roman"/>
+          <w:b/>
+          <w:bCs/>
+          <w:color w:val="333333"/>
+          <w:spacing w:val="5"/>
+          <w:sz w:val="16"/>
+          <w:szCs w:val="16"/>
+          <w:lang w:val="en-GB" w:eastAsia="de-CH"/>
+        </w:rPr>
+        <w:t>15dB </w:t>
+      </w:r>
+      <w:r>
+        <w:rPr>
+          <w:rFonts w:ascii="Montserrat" w:eastAsia="Times New Roman" w:hAnsi="Montserrat" w:cs="Times New Roman"/>
+          <w:color w:val="333333"/>
+          <w:spacing w:val="5"/>
+          <w:sz w:val="16"/>
+          <w:szCs w:val="16"/>
+          <w:lang w:val="en-GB" w:eastAsia="de-CH"/>
+        </w:rPr>
+        <w:t>if a 100K resistor is connected between </w:t>
+      </w:r>
+      <w:r>
+        <w:rPr>
+          <w:rFonts w:ascii="Montserrat" w:eastAsia="Times New Roman" w:hAnsi="Montserrat" w:cs="Times New Roman"/>
+          <w:b/>
+          <w:bCs/>
+          <w:color w:val="333333"/>
+          <w:spacing w:val="5"/>
+          <w:sz w:val="16"/>
+          <w:szCs w:val="16"/>
+          <w:lang w:val="en-GB" w:eastAsia="de-CH"/>
+        </w:rPr>
+        <w:t>GAIN</w:t>
+      </w:r>
+      <w:r>
+        <w:rPr>
+          <w:rFonts w:ascii="Montserrat" w:eastAsia="Times New Roman" w:hAnsi="Montserrat" w:cs="Times New Roman"/>
+          <w:color w:val="333333"/>
+          <w:spacing w:val="5"/>
+          <w:sz w:val="16"/>
+          <w:szCs w:val="16"/>
+          <w:lang w:val="en-GB" w:eastAsia="de-CH"/>
+        </w:rPr>
+        <w:t> and </w:t>
+      </w:r>
+      <w:r>
+        <w:rPr>
+          <w:rFonts w:ascii="Montserrat" w:eastAsia="Times New Roman" w:hAnsi="Montserrat" w:cs="Times New Roman"/>
+          <w:b/>
+          <w:bCs/>
+          <w:color w:val="333333"/>
+          <w:spacing w:val="5"/>
+          <w:sz w:val="16"/>
+          <w:szCs w:val="16"/>
+          <w:lang w:val="en-GB" w:eastAsia="de-CH"/>
+        </w:rPr>
+        <w:t>GND</w:t>
+      </w:r>
+    </w:p>
+    <w:p>
+      <w:pPr>
+        <w:numPr>
+          <w:ilvl w:val="0"/>
+          <w:numId w:val="2"/>
+        </w:numPr>
+        <w:shd w:val="clear" w:color="auto" w:fill="FFFFFF"/>
+        <w:spacing w:before="100" w:beforeAutospacing="1" w:after="100" w:afterAutospacing="1" w:line="240" w:lineRule="auto"/>
+        <w:rPr>
+          <w:rFonts w:ascii="Montserrat" w:eastAsia="Times New Roman" w:hAnsi="Montserrat" w:cs="Times New Roman"/>
+          <w:color w:val="333333"/>
+          <w:spacing w:val="5"/>
+          <w:sz w:val="16"/>
+          <w:szCs w:val="16"/>
+          <w:lang w:val="en-GB" w:eastAsia="de-CH"/>
+        </w:rPr>
+      </w:pPr>
+      <w:r>
+        <w:rPr>
+          <w:rFonts w:ascii="Montserrat" w:eastAsia="Times New Roman" w:hAnsi="Montserrat" w:cs="Times New Roman"/>
+          <w:b/>
+          <w:bCs/>
+          <w:color w:val="333333"/>
+          <w:spacing w:val="5"/>
+          <w:sz w:val="16"/>
+          <w:szCs w:val="16"/>
+          <w:lang w:val="en-GB" w:eastAsia="de-CH"/>
+        </w:rPr>
+        <w:t>12dB</w:t>
+      </w:r>
+      <w:r>
+        <w:rPr>
+          <w:rFonts w:ascii="Montserrat" w:eastAsia="Times New Roman" w:hAnsi="Montserrat" w:cs="Times New Roman"/>
+          <w:color w:val="333333"/>
+          <w:spacing w:val="5"/>
+          <w:sz w:val="16"/>
+          <w:szCs w:val="16"/>
+          <w:lang w:val="en-GB" w:eastAsia="de-CH"/>
+        </w:rPr>
+        <w:t> if </w:t>
+      </w:r>
+      <w:r>
+        <w:rPr>
+          <w:rFonts w:ascii="Montserrat" w:eastAsia="Times New Roman" w:hAnsi="Montserrat" w:cs="Times New Roman"/>
+          <w:b/>
+          <w:bCs/>
+          <w:color w:val="333333"/>
+          <w:spacing w:val="5"/>
+          <w:sz w:val="16"/>
+          <w:szCs w:val="16"/>
+          <w:lang w:val="en-GB" w:eastAsia="de-CH"/>
+        </w:rPr>
+        <w:t>GAIN </w:t>
+      </w:r>
+      <w:r>
+        <w:rPr>
+          <w:rFonts w:ascii="Montserrat" w:eastAsia="Times New Roman" w:hAnsi="Montserrat" w:cs="Times New Roman"/>
+          <w:color w:val="333333"/>
+          <w:spacing w:val="5"/>
+          <w:sz w:val="16"/>
+          <w:szCs w:val="16"/>
+          <w:lang w:val="en-GB" w:eastAsia="de-CH"/>
+        </w:rPr>
+        <w:t>is connected directly to </w:t>
+      </w:r>
+      <w:proofErr w:type="gramStart"/>
+      <w:r>
+        <w:rPr>
+          <w:rFonts w:ascii="Montserrat" w:eastAsia="Times New Roman" w:hAnsi="Montserrat" w:cs="Times New Roman"/>
+          <w:b/>
+          <w:bCs/>
+          <w:color w:val="333333"/>
+          <w:spacing w:val="5"/>
+          <w:sz w:val="16"/>
+          <w:szCs w:val="16"/>
+          <w:lang w:val="en-GB" w:eastAsia="de-CH"/>
+        </w:rPr>
+        <w:t>GND</w:t>
+      </w:r>
+      <w:proofErr w:type="gramEnd"/>
+    </w:p>
+    <w:p>
+      <w:pPr>
+        <w:numPr>
+          <w:ilvl w:val="0"/>
+          <w:numId w:val="2"/>
+        </w:numPr>
+        <w:shd w:val="clear" w:color="auto" w:fill="FFFFFF"/>
+        <w:spacing w:before="100" w:beforeAutospacing="1" w:after="100" w:afterAutospacing="1" w:line="240" w:lineRule="auto"/>
+        <w:rPr>
+          <w:rFonts w:ascii="Montserrat" w:eastAsia="Times New Roman" w:hAnsi="Montserrat" w:cs="Times New Roman"/>
+          <w:color w:val="333333"/>
+          <w:spacing w:val="5"/>
+          <w:sz w:val="16"/>
+          <w:szCs w:val="16"/>
+          <w:lang w:val="en-GB" w:eastAsia="de-CH"/>
+        </w:rPr>
+      </w:pPr>
+      <w:r>
+        <w:rPr>
+          <w:rFonts w:ascii="Montserrat" w:eastAsia="Times New Roman" w:hAnsi="Montserrat" w:cs="Times New Roman"/>
+          <w:b/>
+          <w:bCs/>
+          <w:color w:val="333333"/>
+          <w:spacing w:val="5"/>
+          <w:sz w:val="16"/>
+          <w:szCs w:val="16"/>
+          <w:lang w:val="en-GB" w:eastAsia="de-CH"/>
+        </w:rPr>
+        <w:t>9dB</w:t>
+      </w:r>
+      <w:r>
+        <w:rPr>
+          <w:rFonts w:ascii="Montserrat" w:eastAsia="Times New Roman" w:hAnsi="Montserrat" w:cs="Times New Roman"/>
+          <w:color w:val="333333"/>
+          <w:spacing w:val="5"/>
+          <w:sz w:val="16"/>
+          <w:szCs w:val="16"/>
+          <w:lang w:val="en-GB" w:eastAsia="de-CH"/>
+        </w:rPr>
+        <w:t> if </w:t>
+      </w:r>
+      <w:r>
+        <w:rPr>
+          <w:rFonts w:ascii="Montserrat" w:eastAsia="Times New Roman" w:hAnsi="Montserrat" w:cs="Times New Roman"/>
+          <w:b/>
+          <w:bCs/>
+          <w:color w:val="333333"/>
+          <w:spacing w:val="5"/>
+          <w:sz w:val="16"/>
+          <w:szCs w:val="16"/>
+          <w:lang w:val="en-GB" w:eastAsia="de-CH"/>
+        </w:rPr>
+        <w:t>GAIN</w:t>
+      </w:r>
+      <w:r>
+        <w:rPr>
+          <w:rFonts w:ascii="Montserrat" w:eastAsia="Times New Roman" w:hAnsi="Montserrat" w:cs="Times New Roman"/>
+          <w:color w:val="333333"/>
+          <w:spacing w:val="5"/>
+          <w:sz w:val="16"/>
+          <w:szCs w:val="16"/>
+          <w:lang w:val="en-GB" w:eastAsia="de-CH"/>
+        </w:rPr>
+        <w:t> is not connected to anything (this is the default)</w:t>
+      </w:r>
+    </w:p>
+    <w:p>
+      <w:pPr>
+        <w:numPr>
+          <w:ilvl w:val="0"/>
+          <w:numId w:val="2"/>
+        </w:numPr>
+        <w:shd w:val="clear" w:color="auto" w:fill="FFFFFF"/>
+        <w:spacing w:before="100" w:beforeAutospacing="1" w:after="100" w:afterAutospacing="1" w:line="240" w:lineRule="auto"/>
+        <w:rPr>
+          <w:rFonts w:ascii="Montserrat" w:eastAsia="Times New Roman" w:hAnsi="Montserrat" w:cs="Times New Roman"/>
+          <w:color w:val="333333"/>
+          <w:spacing w:val="5"/>
+          <w:sz w:val="16"/>
+          <w:szCs w:val="16"/>
+          <w:lang w:val="en-GB" w:eastAsia="de-CH"/>
+        </w:rPr>
+      </w:pPr>
+      <w:r>
+        <w:rPr>
+          <w:rFonts w:ascii="Montserrat" w:eastAsia="Times New Roman" w:hAnsi="Montserrat" w:cs="Times New Roman"/>
+          <w:b/>
+          <w:bCs/>
+          <w:color w:val="333333"/>
+          <w:spacing w:val="5"/>
+          <w:sz w:val="16"/>
+          <w:szCs w:val="16"/>
+          <w:lang w:val="en-GB" w:eastAsia="de-CH"/>
+        </w:rPr>
+        <w:t>6dB</w:t>
+      </w:r>
+      <w:r>
+        <w:rPr>
+          <w:rFonts w:ascii="Montserrat" w:eastAsia="Times New Roman" w:hAnsi="Montserrat" w:cs="Times New Roman"/>
+          <w:color w:val="333333"/>
+          <w:spacing w:val="5"/>
+          <w:sz w:val="16"/>
+          <w:szCs w:val="16"/>
+          <w:lang w:val="en-GB" w:eastAsia="de-CH"/>
+        </w:rPr>
+        <w:t> if </w:t>
+      </w:r>
+      <w:r>
+        <w:rPr>
+          <w:rFonts w:ascii="Montserrat" w:eastAsia="Times New Roman" w:hAnsi="Montserrat" w:cs="Times New Roman"/>
+          <w:b/>
+          <w:bCs/>
+          <w:color w:val="333333"/>
+          <w:spacing w:val="5"/>
+          <w:sz w:val="16"/>
+          <w:szCs w:val="16"/>
+          <w:lang w:val="en-GB" w:eastAsia="de-CH"/>
+        </w:rPr>
+        <w:t>GAIN</w:t>
+      </w:r>
+      <w:r>
+        <w:rPr>
+          <w:rFonts w:ascii="Montserrat" w:eastAsia="Times New Roman" w:hAnsi="Montserrat" w:cs="Times New Roman"/>
+          <w:color w:val="333333"/>
+          <w:spacing w:val="5"/>
+          <w:sz w:val="16"/>
+          <w:szCs w:val="16"/>
+          <w:lang w:val="en-GB" w:eastAsia="de-CH"/>
+        </w:rPr>
+        <w:t> is connected directly to </w:t>
+      </w:r>
+      <w:proofErr w:type="gramStart"/>
+      <w:r>
+        <w:rPr>
+          <w:rFonts w:ascii="Montserrat" w:eastAsia="Times New Roman" w:hAnsi="Montserrat" w:cs="Times New Roman"/>
+          <w:b/>
+          <w:bCs/>
+          <w:color w:val="333333"/>
+          <w:spacing w:val="5"/>
+          <w:sz w:val="16"/>
+          <w:szCs w:val="16"/>
+          <w:lang w:val="en-GB" w:eastAsia="de-CH"/>
+        </w:rPr>
+        <w:t>Vin</w:t>
+      </w:r>
+      <w:proofErr w:type="gramEnd"/>
+    </w:p>
+    <w:p>
+      <w:pPr>
+        <w:numPr>
+          <w:ilvl w:val="0"/>
+          <w:numId w:val="2"/>
+        </w:numPr>
+        <w:shd w:val="clear" w:color="auto" w:fill="FFFFFF"/>
+        <w:spacing w:before="100" w:beforeAutospacing="1" w:after="100" w:afterAutospacing="1" w:line="240" w:lineRule="auto"/>
+        <w:rPr>
+          <w:rFonts w:ascii="Montserrat" w:eastAsia="Times New Roman" w:hAnsi="Montserrat" w:cs="Times New Roman"/>
+          <w:color w:val="333333"/>
+          <w:spacing w:val="5"/>
+          <w:sz w:val="16"/>
+          <w:szCs w:val="16"/>
+          <w:lang w:val="en-GB" w:eastAsia="de-CH"/>
+        </w:rPr>
+      </w:pPr>
+      <w:r>
+        <w:rPr>
+          <w:rFonts w:ascii="Montserrat" w:eastAsia="Times New Roman" w:hAnsi="Montserrat" w:cs="Times New Roman"/>
+          <w:b/>
+          <w:bCs/>
+          <w:color w:val="333333"/>
+          <w:spacing w:val="5"/>
+          <w:sz w:val="16"/>
+          <w:szCs w:val="16"/>
+          <w:lang w:val="en-GB" w:eastAsia="de-CH"/>
+        </w:rPr>
+        <w:t>3dB</w:t>
+      </w:r>
+      <w:r>
+        <w:rPr>
+          <w:rFonts w:ascii="Montserrat" w:eastAsia="Times New Roman" w:hAnsi="Montserrat" w:cs="Times New Roman"/>
+          <w:color w:val="333333"/>
+          <w:spacing w:val="5"/>
+          <w:sz w:val="16"/>
+          <w:szCs w:val="16"/>
+          <w:lang w:val="en-GB" w:eastAsia="de-CH"/>
+        </w:rPr>
+        <w:t> if a 100K resistor is connected between </w:t>
+      </w:r>
+      <w:r>
+        <w:rPr>
+          <w:rFonts w:ascii="Montserrat" w:eastAsia="Times New Roman" w:hAnsi="Montserrat" w:cs="Times New Roman"/>
+          <w:b/>
+          <w:bCs/>
+          <w:color w:val="333333"/>
+          <w:spacing w:val="5"/>
+          <w:sz w:val="16"/>
+          <w:szCs w:val="16"/>
+          <w:lang w:val="en-GB" w:eastAsia="de-CH"/>
+        </w:rPr>
+        <w:t>GAIN</w:t>
+      </w:r>
+      <w:r>
+        <w:rPr>
+          <w:rFonts w:ascii="Montserrat" w:eastAsia="Times New Roman" w:hAnsi="Montserrat" w:cs="Times New Roman"/>
+          <w:color w:val="333333"/>
+          <w:spacing w:val="5"/>
+          <w:sz w:val="16"/>
+          <w:szCs w:val="16"/>
+          <w:lang w:val="en-GB" w:eastAsia="de-CH"/>
+        </w:rPr>
+        <w:t> and </w:t>
+      </w:r>
+      <w:r>
+        <w:rPr>
+          <w:rFonts w:ascii="Montserrat" w:eastAsia="Times New Roman" w:hAnsi="Montserrat" w:cs="Times New Roman"/>
+          <w:b/>
+          <w:bCs/>
+          <w:color w:val="333333"/>
+          <w:spacing w:val="5"/>
+          <w:sz w:val="16"/>
+          <w:szCs w:val="16"/>
+          <w:lang w:val="en-GB" w:eastAsia="de-CH"/>
+        </w:rPr>
+        <w:t>Vin</w:t>
+      </w:r>
+    </w:p>
+    <w:p>
+      <w:pPr>
+        <w:shd w:val="clear" w:color="auto" w:fill="FFFFFF"/>
+        <w:spacing w:after="0" w:line="240" w:lineRule="auto"/>
+        <w:rPr>
+          <w:rFonts w:ascii="Montserrat" w:eastAsia="Times New Roman" w:hAnsi="Montserrat" w:cs="Times New Roman"/>
+          <w:color w:val="333333"/>
+          <w:spacing w:val="5"/>
+          <w:sz w:val="16"/>
+          <w:szCs w:val="16"/>
+          <w:lang w:val="en-GB" w:eastAsia="de-CH"/>
+        </w:rPr>
+      </w:pPr>
+      <w:r>
+        <w:rPr>
+          <w:rFonts w:ascii="Montserrat" w:eastAsia="Times New Roman" w:hAnsi="Montserrat" w:cs="Times New Roman"/>
+          <w:color w:val="333333"/>
+          <w:spacing w:val="5"/>
+          <w:sz w:val="16"/>
+          <w:szCs w:val="16"/>
+          <w:lang w:val="en-GB" w:eastAsia="de-CH"/>
+        </w:rPr>
+        <w:t xml:space="preserve">This way, the default gain is </w:t>
+      </w:r>
+      <w:proofErr w:type="gramStart"/>
+      <w:r>
+        <w:rPr>
+          <w:rFonts w:ascii="Montserrat" w:eastAsia="Times New Roman" w:hAnsi="Montserrat" w:cs="Times New Roman"/>
+          <w:color w:val="333333"/>
+          <w:spacing w:val="5"/>
+          <w:sz w:val="16"/>
+          <w:szCs w:val="16"/>
+          <w:lang w:val="en-GB" w:eastAsia="de-CH"/>
+        </w:rPr>
+        <w:t>9dB</w:t>
+      </w:r>
+      <w:proofErr w:type="gramEnd"/>
+      <w:r>
+        <w:rPr>
+          <w:rFonts w:ascii="Montserrat" w:eastAsia="Times New Roman" w:hAnsi="Montserrat" w:cs="Times New Roman"/>
+          <w:color w:val="333333"/>
+          <w:spacing w:val="5"/>
+          <w:sz w:val="16"/>
+          <w:szCs w:val="16"/>
+          <w:lang w:val="en-GB" w:eastAsia="de-CH"/>
+        </w:rPr>
+        <w:t xml:space="preserve"> but you can easily change it by tweaking the connection to the </w:t>
+      </w:r>
+      <w:r>
+        <w:rPr>
+          <w:rFonts w:ascii="Montserrat" w:eastAsia="Times New Roman" w:hAnsi="Montserrat" w:cs="Times New Roman"/>
+          <w:b/>
+          <w:bCs/>
+          <w:color w:val="333333"/>
+          <w:spacing w:val="5"/>
+          <w:sz w:val="16"/>
+          <w:szCs w:val="16"/>
+          <w:lang w:val="en-GB" w:eastAsia="de-CH"/>
+        </w:rPr>
+        <w:t>GAIN</w:t>
+      </w:r>
+      <w:r>
+        <w:rPr>
+          <w:rFonts w:ascii="Montserrat" w:eastAsia="Times New Roman" w:hAnsi="Montserrat" w:cs="Times New Roman"/>
+          <w:color w:val="333333"/>
+          <w:spacing w:val="5"/>
+          <w:sz w:val="16"/>
+          <w:szCs w:val="16"/>
+          <w:lang w:val="en-GB" w:eastAsia="de-CH"/>
+        </w:rPr>
+        <w:t> pin. Note you may need to perform a power reset to adjust the gain.</w:t>
+      </w:r>
+    </w:p>
+    <w:p>
+      <w:pPr>
+        <w:shd w:val="clear" w:color="auto" w:fill="FFFFFF"/>
+        <w:spacing w:after="0" w:line="240" w:lineRule="auto"/>
+        <w:rPr>
+          <w:rFonts w:ascii="Montserrat" w:eastAsia="Times New Roman" w:hAnsi="Montserrat" w:cs="Times New Roman"/>
+          <w:color w:val="333333"/>
+          <w:spacing w:val="5"/>
+          <w:sz w:val="16"/>
+          <w:szCs w:val="16"/>
+          <w:lang w:val="en-GB" w:eastAsia="de-CH"/>
+        </w:rPr>
+      </w:pPr>
+    </w:p>
+    <w:p>
+      <w:pPr>
+        <w:shd w:val="clear" w:color="auto" w:fill="FFFFFF"/>
+        <w:spacing w:after="0" w:line="240" w:lineRule="auto"/>
+        <w:outlineLvl w:val="0"/>
+        <w:rPr>
+          <w:rFonts w:ascii="Montserrat" w:eastAsia="Times New Roman" w:hAnsi="Montserrat" w:cs="Times New Roman"/>
+          <w:color w:val="333333"/>
+          <w:spacing w:val="5"/>
+          <w:kern w:val="36"/>
+          <w:sz w:val="36"/>
+          <w:szCs w:val="36"/>
+          <w:lang w:val="en-GB" w:eastAsia="de-CH"/>
+        </w:rPr>
+      </w:pPr>
+      <w:r>
+        <w:rPr>
+          <w:rFonts w:ascii="Montserrat" w:eastAsia="Times New Roman" w:hAnsi="Montserrat" w:cs="Times New Roman"/>
+          <w:color w:val="333333"/>
+          <w:spacing w:val="5"/>
+          <w:kern w:val="36"/>
+          <w:sz w:val="36"/>
+          <w:szCs w:val="36"/>
+          <w:lang w:val="en-GB" w:eastAsia="de-CH"/>
+        </w:rPr>
+        <w:t>SD / MODE</w:t>
+      </w:r>
+    </w:p>
+    <w:p>
+      <w:pPr>
+        <w:shd w:val="clear" w:color="auto" w:fill="FFFFFF"/>
+        <w:spacing w:after="188" w:line="240" w:lineRule="auto"/>
+        <w:rPr>
+          <w:rFonts w:ascii="Montserrat" w:eastAsia="Times New Roman" w:hAnsi="Montserrat" w:cs="Times New Roman"/>
+          <w:color w:val="333333"/>
+          <w:spacing w:val="5"/>
+          <w:sz w:val="16"/>
+          <w:szCs w:val="16"/>
+          <w:lang w:eastAsia="de-CH"/>
+        </w:rPr>
+      </w:pPr>
+      <w:r>
+        <w:rPr>
+          <w:rFonts w:ascii="Montserrat" w:eastAsia="Times New Roman" w:hAnsi="Montserrat" w:cs="Times New Roman"/>
+          <w:color w:val="333333"/>
+          <w:spacing w:val="5"/>
+          <w:sz w:val="16"/>
+          <w:szCs w:val="16"/>
+          <w:lang w:val="en-GB" w:eastAsia="de-CH"/>
+        </w:rPr>
+        <w:t>This pin is used for shutdown mode but is </w:t>
+      </w:r>
+      <w:r>
+        <w:rPr>
+          <w:rFonts w:ascii="Montserrat" w:eastAsia="Times New Roman" w:hAnsi="Montserrat" w:cs="Times New Roman"/>
+          <w:i/>
+          <w:iCs/>
+          <w:color w:val="333333"/>
+          <w:spacing w:val="5"/>
+          <w:sz w:val="16"/>
+          <w:szCs w:val="16"/>
+          <w:lang w:val="en-GB" w:eastAsia="de-CH"/>
+        </w:rPr>
+        <w:t>also</w:t>
+      </w:r>
+      <w:r>
+        <w:rPr>
+          <w:rFonts w:ascii="Montserrat" w:eastAsia="Times New Roman" w:hAnsi="Montserrat" w:cs="Times New Roman"/>
+          <w:color w:val="333333"/>
+          <w:spacing w:val="5"/>
+          <w:sz w:val="16"/>
+          <w:szCs w:val="16"/>
+          <w:lang w:val="en-GB" w:eastAsia="de-CH"/>
+        </w:rPr>
+        <w:t xml:space="preserve"> used for setting which channel is output. </w:t>
+      </w:r>
+      <w:proofErr w:type="spellStart"/>
+      <w:r>
+        <w:rPr>
+          <w:rFonts w:ascii="Montserrat" w:eastAsia="Times New Roman" w:hAnsi="Montserrat" w:cs="Times New Roman"/>
+          <w:color w:val="333333"/>
+          <w:spacing w:val="5"/>
+          <w:sz w:val="16"/>
+          <w:szCs w:val="16"/>
+          <w:lang w:eastAsia="de-CH"/>
+        </w:rPr>
+        <w:t>It's</w:t>
+      </w:r>
+      <w:proofErr w:type="spellEnd"/>
+      <w:r>
+        <w:rPr>
+          <w:rFonts w:ascii="Montserrat" w:eastAsia="Times New Roman" w:hAnsi="Montserrat" w:cs="Times New Roman"/>
+          <w:color w:val="333333"/>
+          <w:spacing w:val="5"/>
+          <w:sz w:val="16"/>
+          <w:szCs w:val="16"/>
+          <w:lang w:eastAsia="de-CH"/>
+        </w:rPr>
+        <w:t xml:space="preserve"> a </w:t>
+      </w:r>
+      <w:proofErr w:type="spellStart"/>
+      <w:r>
+        <w:rPr>
+          <w:rFonts w:ascii="Montserrat" w:eastAsia="Times New Roman" w:hAnsi="Montserrat" w:cs="Times New Roman"/>
+          <w:color w:val="333333"/>
+          <w:spacing w:val="5"/>
+          <w:sz w:val="16"/>
+          <w:szCs w:val="16"/>
+          <w:lang w:eastAsia="de-CH"/>
+        </w:rPr>
+        <w:t>little</w:t>
+      </w:r>
+      <w:proofErr w:type="spellEnd"/>
+      <w:r>
+        <w:rPr>
+          <w:rFonts w:ascii="Montserrat" w:eastAsia="Times New Roman" w:hAnsi="Montserrat" w:cs="Times New Roman"/>
+          <w:color w:val="333333"/>
+          <w:spacing w:val="5"/>
+          <w:sz w:val="16"/>
+          <w:szCs w:val="16"/>
+          <w:lang w:eastAsia="de-CH"/>
+        </w:rPr>
+        <w:t xml:space="preserve"> </w:t>
+      </w:r>
+      <w:proofErr w:type="spellStart"/>
+      <w:r>
+        <w:rPr>
+          <w:rFonts w:ascii="Montserrat" w:eastAsia="Times New Roman" w:hAnsi="Montserrat" w:cs="Times New Roman"/>
+          <w:color w:val="333333"/>
+          <w:spacing w:val="5"/>
+          <w:sz w:val="16"/>
+          <w:szCs w:val="16"/>
+          <w:lang w:eastAsia="de-CH"/>
+        </w:rPr>
+        <w:t>confusing</w:t>
+      </w:r>
+      <w:proofErr w:type="spellEnd"/>
+      <w:r>
+        <w:rPr>
+          <w:rFonts w:ascii="Montserrat" w:eastAsia="Times New Roman" w:hAnsi="Montserrat" w:cs="Times New Roman"/>
+          <w:color w:val="333333"/>
+          <w:spacing w:val="5"/>
+          <w:sz w:val="16"/>
+          <w:szCs w:val="16"/>
+          <w:lang w:eastAsia="de-CH"/>
+        </w:rPr>
+        <w:t xml:space="preserve"> but </w:t>
+      </w:r>
+      <w:proofErr w:type="spellStart"/>
+      <w:r>
+        <w:rPr>
+          <w:rFonts w:ascii="Montserrat" w:eastAsia="Times New Roman" w:hAnsi="Montserrat" w:cs="Times New Roman"/>
+          <w:color w:val="333333"/>
+          <w:spacing w:val="5"/>
+          <w:sz w:val="16"/>
+          <w:szCs w:val="16"/>
+          <w:lang w:eastAsia="de-CH"/>
+        </w:rPr>
+        <w:t>essentially</w:t>
+      </w:r>
+      <w:proofErr w:type="spellEnd"/>
+      <w:r>
+        <w:rPr>
+          <w:rFonts w:ascii="Montserrat" w:eastAsia="Times New Roman" w:hAnsi="Montserrat" w:cs="Times New Roman"/>
+          <w:color w:val="333333"/>
+          <w:spacing w:val="5"/>
+          <w:sz w:val="16"/>
+          <w:szCs w:val="16"/>
+          <w:lang w:eastAsia="de-CH"/>
+        </w:rPr>
+        <w:t>:</w:t>
+      </w:r>
+    </w:p>
+    <w:p>
+      <w:pPr>
+        <w:numPr>
+          <w:ilvl w:val="0"/>
+          <w:numId w:val="3"/>
+        </w:numPr>
+        <w:shd w:val="clear" w:color="auto" w:fill="FFFFFF"/>
+        <w:spacing w:before="100" w:beforeAutospacing="1" w:after="100" w:afterAutospacing="1" w:line="240" w:lineRule="auto"/>
+        <w:rPr>
+          <w:rFonts w:ascii="Montserrat" w:eastAsia="Times New Roman" w:hAnsi="Montserrat" w:cs="Times New Roman"/>
+          <w:color w:val="333333"/>
+          <w:spacing w:val="5"/>
+          <w:sz w:val="16"/>
+          <w:szCs w:val="16"/>
+          <w:lang w:val="en-GB" w:eastAsia="de-CH"/>
+        </w:rPr>
+      </w:pPr>
+      <w:r>
+        <w:rPr>
+          <w:rFonts w:ascii="Montserrat" w:eastAsia="Times New Roman" w:hAnsi="Montserrat" w:cs="Times New Roman"/>
+          <w:color w:val="333333"/>
+          <w:spacing w:val="5"/>
+          <w:sz w:val="16"/>
+          <w:szCs w:val="16"/>
+          <w:lang w:val="en-GB" w:eastAsia="de-CH"/>
+        </w:rPr>
+        <w:t>If </w:t>
+      </w:r>
+      <w:r>
+        <w:rPr>
+          <w:rFonts w:ascii="Montserrat" w:eastAsia="Times New Roman" w:hAnsi="Montserrat" w:cs="Times New Roman"/>
+          <w:b/>
+          <w:bCs/>
+          <w:color w:val="333333"/>
+          <w:spacing w:val="5"/>
+          <w:sz w:val="16"/>
+          <w:szCs w:val="16"/>
+          <w:lang w:val="en-GB" w:eastAsia="de-CH"/>
+        </w:rPr>
+        <w:t>SD</w:t>
+      </w:r>
+      <w:r>
+        <w:rPr>
+          <w:rFonts w:ascii="Montserrat" w:eastAsia="Times New Roman" w:hAnsi="Montserrat" w:cs="Times New Roman"/>
+          <w:color w:val="333333"/>
+          <w:spacing w:val="5"/>
+          <w:sz w:val="16"/>
+          <w:szCs w:val="16"/>
+          <w:lang w:val="en-GB" w:eastAsia="de-CH"/>
+        </w:rPr>
+        <w:t> is connected to ground directly (voltage is under 0.16V) then the amp is </w:t>
+      </w:r>
+      <w:r>
+        <w:rPr>
+          <w:rFonts w:ascii="Montserrat" w:eastAsia="Times New Roman" w:hAnsi="Montserrat" w:cs="Times New Roman"/>
+          <w:b/>
+          <w:bCs/>
+          <w:color w:val="333333"/>
+          <w:spacing w:val="5"/>
+          <w:sz w:val="16"/>
+          <w:szCs w:val="16"/>
+          <w:lang w:val="en-GB" w:eastAsia="de-CH"/>
+        </w:rPr>
+        <w:t>shut down</w:t>
+      </w:r>
+    </w:p>
+    <w:p>
+      <w:pPr>
+        <w:numPr>
+          <w:ilvl w:val="0"/>
+          <w:numId w:val="3"/>
+        </w:numPr>
+        <w:shd w:val="clear" w:color="auto" w:fill="FFFFFF"/>
+        <w:spacing w:before="100" w:beforeAutospacing="1" w:after="100" w:afterAutospacing="1" w:line="240" w:lineRule="auto"/>
+        <w:rPr>
+          <w:rFonts w:ascii="Montserrat" w:eastAsia="Times New Roman" w:hAnsi="Montserrat" w:cs="Times New Roman"/>
+          <w:color w:val="333333"/>
+          <w:spacing w:val="5"/>
+          <w:sz w:val="16"/>
+          <w:szCs w:val="16"/>
+          <w:lang w:val="en-GB" w:eastAsia="de-CH"/>
+        </w:rPr>
+      </w:pPr>
+      <w:r>
+        <w:rPr>
+          <w:rFonts w:ascii="Montserrat" w:eastAsia="Times New Roman" w:hAnsi="Montserrat" w:cs="Times New Roman"/>
+          <w:color w:val="333333"/>
+          <w:spacing w:val="5"/>
+          <w:sz w:val="16"/>
+          <w:szCs w:val="16"/>
+          <w:lang w:val="en-GB" w:eastAsia="de-CH"/>
+        </w:rPr>
+        <w:t>If the voltage on </w:t>
+      </w:r>
+      <w:r>
+        <w:rPr>
+          <w:rFonts w:ascii="Montserrat" w:eastAsia="Times New Roman" w:hAnsi="Montserrat" w:cs="Times New Roman"/>
+          <w:b/>
+          <w:bCs/>
+          <w:color w:val="333333"/>
+          <w:spacing w:val="5"/>
+          <w:sz w:val="16"/>
+          <w:szCs w:val="16"/>
+          <w:lang w:val="en-GB" w:eastAsia="de-CH"/>
+        </w:rPr>
+        <w:t>SD </w:t>
+      </w:r>
+      <w:r>
+        <w:rPr>
+          <w:rFonts w:ascii="Montserrat" w:eastAsia="Times New Roman" w:hAnsi="Montserrat" w:cs="Times New Roman"/>
+          <w:color w:val="333333"/>
+          <w:spacing w:val="5"/>
+          <w:sz w:val="16"/>
+          <w:szCs w:val="16"/>
+          <w:lang w:val="en-GB" w:eastAsia="de-CH"/>
+        </w:rPr>
+        <w:t>is between 0.16V and 0.77V then the output is (Left + Right)/2, that is the stereo average. </w:t>
+      </w:r>
+    </w:p>
+    <w:p>
+      <w:pPr>
+        <w:numPr>
+          <w:ilvl w:val="0"/>
+          <w:numId w:val="3"/>
+        </w:numPr>
+        <w:shd w:val="clear" w:color="auto" w:fill="FFFFFF"/>
+        <w:spacing w:before="100" w:beforeAutospacing="1" w:after="100" w:afterAutospacing="1" w:line="240" w:lineRule="auto"/>
+        <w:rPr>
+          <w:rFonts w:ascii="Montserrat" w:eastAsia="Times New Roman" w:hAnsi="Montserrat" w:cs="Times New Roman"/>
+          <w:color w:val="333333"/>
+          <w:spacing w:val="5"/>
+          <w:sz w:val="16"/>
+          <w:szCs w:val="16"/>
+          <w:lang w:val="en-GB" w:eastAsia="de-CH"/>
+        </w:rPr>
+      </w:pPr>
+      <w:r>
+        <w:rPr>
+          <w:rFonts w:ascii="Montserrat" w:eastAsia="Times New Roman" w:hAnsi="Montserrat" w:cs="Times New Roman"/>
+          <w:color w:val="333333"/>
+          <w:spacing w:val="5"/>
+          <w:sz w:val="16"/>
+          <w:szCs w:val="16"/>
+          <w:lang w:val="en-GB" w:eastAsia="de-CH"/>
+        </w:rPr>
+        <w:t>If the voltage on </w:t>
+      </w:r>
+      <w:r>
+        <w:rPr>
+          <w:rFonts w:ascii="Montserrat" w:eastAsia="Times New Roman" w:hAnsi="Montserrat" w:cs="Times New Roman"/>
+          <w:b/>
+          <w:bCs/>
+          <w:color w:val="333333"/>
+          <w:spacing w:val="5"/>
+          <w:sz w:val="16"/>
+          <w:szCs w:val="16"/>
+          <w:lang w:val="en-GB" w:eastAsia="de-CH"/>
+        </w:rPr>
+        <w:t>SD </w:t>
+      </w:r>
+      <w:r>
+        <w:rPr>
+          <w:rFonts w:ascii="Montserrat" w:eastAsia="Times New Roman" w:hAnsi="Montserrat" w:cs="Times New Roman"/>
+          <w:color w:val="333333"/>
+          <w:spacing w:val="5"/>
+          <w:sz w:val="16"/>
+          <w:szCs w:val="16"/>
+          <w:lang w:val="en-GB" w:eastAsia="de-CH"/>
+        </w:rPr>
+        <w:t>is between 0.77V and 1.4V then the output is just the Right channel</w:t>
+      </w:r>
+    </w:p>
+    <w:p>
+      <w:pPr>
+        <w:numPr>
+          <w:ilvl w:val="0"/>
+          <w:numId w:val="3"/>
+        </w:numPr>
+        <w:shd w:val="clear" w:color="auto" w:fill="FFFFFF"/>
+        <w:spacing w:before="100" w:beforeAutospacing="1" w:after="100" w:afterAutospacing="1" w:line="240" w:lineRule="auto"/>
+        <w:rPr>
+          <w:rFonts w:ascii="Montserrat" w:eastAsia="Times New Roman" w:hAnsi="Montserrat" w:cs="Times New Roman"/>
+          <w:color w:val="333333"/>
+          <w:spacing w:val="5"/>
+          <w:sz w:val="16"/>
+          <w:szCs w:val="16"/>
+          <w:lang w:val="en-GB" w:eastAsia="de-CH"/>
+        </w:rPr>
+      </w:pPr>
+      <w:r>
+        <w:rPr>
+          <w:rFonts w:ascii="Montserrat" w:eastAsia="Times New Roman" w:hAnsi="Montserrat" w:cs="Times New Roman"/>
+          <w:color w:val="333333"/>
+          <w:spacing w:val="5"/>
+          <w:sz w:val="16"/>
+          <w:szCs w:val="16"/>
+          <w:lang w:val="en-GB" w:eastAsia="de-CH"/>
+        </w:rPr>
+        <w:t>If the voltage on </w:t>
+      </w:r>
+      <w:r>
+        <w:rPr>
+          <w:rFonts w:ascii="Montserrat" w:eastAsia="Times New Roman" w:hAnsi="Montserrat" w:cs="Times New Roman"/>
+          <w:b/>
+          <w:bCs/>
+          <w:color w:val="333333"/>
+          <w:spacing w:val="5"/>
+          <w:sz w:val="16"/>
+          <w:szCs w:val="16"/>
+          <w:lang w:val="en-GB" w:eastAsia="de-CH"/>
+        </w:rPr>
+        <w:t>SD</w:t>
+      </w:r>
+      <w:r>
+        <w:rPr>
+          <w:rFonts w:ascii="Montserrat" w:eastAsia="Times New Roman" w:hAnsi="Montserrat" w:cs="Times New Roman"/>
+          <w:color w:val="333333"/>
+          <w:spacing w:val="5"/>
+          <w:sz w:val="16"/>
+          <w:szCs w:val="16"/>
+          <w:lang w:val="en-GB" w:eastAsia="de-CH"/>
+        </w:rPr>
+        <w:t> is higher than 1.4V then the output is the Left channel.</w:t>
+      </w:r>
+    </w:p>
+    <w:p>
+      <w:pPr>
+        <w:rPr>
+          <w:sz w:val="12"/>
+          <w:szCs w:val="12"/>
+          <w:lang w:val="en-GB"/>
+        </w:rPr>
+      </w:pPr>
+      <w:r>
+        <w:rPr>
+          <w:rFonts w:ascii="Montserrat" w:hAnsi="Montserrat"/>
+          <w:color w:val="333333"/>
+          <w:spacing w:val="5"/>
+          <w:sz w:val="16"/>
+          <w:szCs w:val="16"/>
+          <w:shd w:val="clear" w:color="auto" w:fill="FFFFFF"/>
+          <w:lang w:val="en-GB"/>
+        </w:rPr>
+        <w:t>This is compounded by an </w:t>
+      </w:r>
+      <w:r>
+        <w:rPr>
+          <w:rStyle w:val="Emphasis"/>
+          <w:rFonts w:ascii="Montserrat" w:hAnsi="Montserrat"/>
+          <w:color w:val="333333"/>
+          <w:spacing w:val="5"/>
+          <w:sz w:val="16"/>
+          <w:szCs w:val="16"/>
+          <w:shd w:val="clear" w:color="auto" w:fill="FFFFFF"/>
+          <w:lang w:val="en-GB"/>
+        </w:rPr>
+        <w:t>internal</w:t>
+      </w:r>
+      <w:r>
+        <w:rPr>
+          <w:rFonts w:ascii="Montserrat" w:hAnsi="Montserrat"/>
+          <w:color w:val="333333"/>
+          <w:spacing w:val="5"/>
+          <w:sz w:val="16"/>
+          <w:szCs w:val="16"/>
+          <w:shd w:val="clear" w:color="auto" w:fill="FFFFFF"/>
+          <w:lang w:val="en-GB"/>
+        </w:rPr>
+        <w:t> 100K pulldown resistor on </w:t>
+      </w:r>
+      <w:proofErr w:type="gramStart"/>
+      <w:r>
+        <w:rPr>
+          <w:rStyle w:val="Strong"/>
+          <w:rFonts w:ascii="Montserrat" w:hAnsi="Montserrat"/>
+          <w:color w:val="333333"/>
+          <w:spacing w:val="5"/>
+          <w:sz w:val="16"/>
+          <w:szCs w:val="16"/>
+          <w:shd w:val="clear" w:color="auto" w:fill="FFFFFF"/>
+          <w:lang w:val="en-GB"/>
+        </w:rPr>
+        <w:t>SD</w:t>
+      </w:r>
+      <w:proofErr w:type="gramEnd"/>
+      <w:r>
+        <w:rPr>
+          <w:rFonts w:ascii="Montserrat" w:hAnsi="Montserrat"/>
+          <w:color w:val="333333"/>
+          <w:spacing w:val="5"/>
+          <w:sz w:val="16"/>
+          <w:szCs w:val="16"/>
+          <w:shd w:val="clear" w:color="auto" w:fill="FFFFFF"/>
+          <w:lang w:val="en-GB"/>
+        </w:rPr>
+        <w:t> so you need to use a pullup resistor on SD to balance out the 100K internal pulldown.</w:t>
+      </w:r>
+    </w:p>
+    <w:p>
+      <w:pPr>
+        <w:rPr>
+          <w:lang w:val="en-GB"/>
+        </w:rPr>
+      </w:pPr>
+    </w:p>
     <w:sectPr>
       <w:pgSz w:w="11906" w:h="16838"/>
       <w:pgMar w:top="720" w:right="720" w:bottom="720" w:left="720" w:header="708" w:footer="708" w:gutter="0"/>
@@ -4814,6 +7563,467 @@
     </w:sectPr>
   </w:body>
 </w:document>
+</file>
+
+<file path=word/numbering.xml><?xml version="1.0" encoding="utf-8"?>
+<w:numbering xmlns:wpc="http://schemas.microsoft.com/office/word/2010/wordprocessingCanvas" xmlns:cx="http://schemas.microsoft.com/office/drawing/2014/chartex" xmlns:cx1="http://schemas.microsoft.com/office/drawing/2015/9/8/chartex" xmlns:cx2="http://schemas.microsoft.com/office/drawing/2015/10/21/chartex" xmlns:cx3="http://schemas.microsoft.com/office/drawing/2016/5/9/chartex" xmlns:cx4="http://schemas.microsoft.com/office/drawing/2016/5/10/chartex" xmlns:cx5="http://schemas.microsoft.com/office/drawing/2016/5/11/chartex" xmlns:cx6="http://schemas.microsoft.com/office/drawing/2016/5/12/chartex" xmlns:cx7="http://schemas.microsoft.com/office/drawing/2016/5/13/chartex" xmlns:cx8="http://schemas.microsoft.com/office/drawing/2016/5/14/chartex" xmlns:mc="http://schemas.openxmlformats.org/markup-compatibility/2006" xmlns:aink="http://schemas.microsoft.com/office/drawing/2016/ink" xmlns:am3d="http://schemas.microsoft.com/office/drawing/2017/model3d" xmlns:o="urn:schemas-microsoft-com:office:office" xmlns:oel="http://schemas.microsoft.com/office/2019/extlst" xmlns:r="http://schemas.openxmlformats.org/officeDocument/2006/relationships" xmlns:m="http://schemas.openxmlformats.org/officeDocument/2006/math" xmlns:v="urn:schemas-microsoft-com:vml" xmlns:wp14="http://schemas.microsoft.com/office/word/2010/wordprocessingDrawing" xmlns:wp="http://schemas.openxmlformats.org/drawingml/2006/wordprocessingDrawing" xmlns:w10="urn:schemas-microsoft-com:office:word" xmlns:w="http://schemas.openxmlformats.org/wordprocessingml/2006/main" xmlns:w14="http://schemas.microsoft.com/office/word/2010/wordml" xmlns:w15="http://schemas.microsoft.com/office/word/2012/wordml" xmlns:w16cex="http://schemas.microsoft.com/office/word/2018/wordml/cex" xmlns:w16cid="http://schemas.microsoft.com/office/word/2016/wordml/cid" xmlns:w16="http://schemas.microsoft.com/office/word/2018/wordml" xmlns:w16sdtdh="http://schemas.microsoft.com/office/word/2020/wordml/sdtdatahash" xmlns:w16se="http://schemas.microsoft.com/office/word/2015/wordml/symex" xmlns:wpg="http://schemas.microsoft.com/office/word/2010/wordprocessingGroup" xmlns:wpi="http://schemas.microsoft.com/office/word/2010/wordprocessingInk" xmlns:wne="http://schemas.microsoft.com/office/word/2006/wordml" xmlns:wps="http://schemas.microsoft.com/office/word/2010/wordprocessingShape" mc:Ignorable="w14 w15 w16se w16cid w16 w16cex w16sdtdh wp14">
+  <w:abstractNum w:abstractNumId="0" w15:restartNumberingAfterBreak="0">
+    <w:nsid w:val="111E6626"/>
+    <w:multiLevelType w:val="multilevel"/>
+    <w:tmpl w:val="0C183F88"/>
+    <w:lvl w:ilvl="0">
+      <w:start w:val="1"/>
+      <w:numFmt w:val="bullet"/>
+      <w:lvlText w:val=""/>
+      <w:lvlJc w:val="left"/>
+      <w:pPr>
+        <w:tabs>
+          <w:tab w:val="num" w:pos="720"/>
+        </w:tabs>
+        <w:ind w:left="720" w:hanging="360"/>
+      </w:pPr>
+      <w:rPr>
+        <w:rFonts w:ascii="Symbol" w:hAnsi="Symbol" w:hint="default"/>
+        <w:sz w:val="20"/>
+      </w:rPr>
+    </w:lvl>
+    <w:lvl w:ilvl="1" w:tentative="1">
+      <w:start w:val="1"/>
+      <w:numFmt w:val="bullet"/>
+      <w:lvlText w:val="o"/>
+      <w:lvlJc w:val="left"/>
+      <w:pPr>
+        <w:tabs>
+          <w:tab w:val="num" w:pos="1440"/>
+        </w:tabs>
+        <w:ind w:left="1440" w:hanging="360"/>
+      </w:pPr>
+      <w:rPr>
+        <w:rFonts w:ascii="Courier New" w:hAnsi="Courier New" w:hint="default"/>
+        <w:sz w:val="20"/>
+      </w:rPr>
+    </w:lvl>
+    <w:lvl w:ilvl="2" w:tentative="1">
+      <w:start w:val="1"/>
+      <w:numFmt w:val="bullet"/>
+      <w:lvlText w:val=""/>
+      <w:lvlJc w:val="left"/>
+      <w:pPr>
+        <w:tabs>
+          <w:tab w:val="num" w:pos="2160"/>
+        </w:tabs>
+        <w:ind w:left="2160" w:hanging="360"/>
+      </w:pPr>
+      <w:rPr>
+        <w:rFonts w:ascii="Wingdings" w:hAnsi="Wingdings" w:hint="default"/>
+        <w:sz w:val="20"/>
+      </w:rPr>
+    </w:lvl>
+    <w:lvl w:ilvl="3" w:tentative="1">
+      <w:start w:val="1"/>
+      <w:numFmt w:val="bullet"/>
+      <w:lvlText w:val=""/>
+      <w:lvlJc w:val="left"/>
+      <w:pPr>
+        <w:tabs>
+          <w:tab w:val="num" w:pos="2880"/>
+        </w:tabs>
+        <w:ind w:left="2880" w:hanging="360"/>
+      </w:pPr>
+      <w:rPr>
+        <w:rFonts w:ascii="Wingdings" w:hAnsi="Wingdings" w:hint="default"/>
+        <w:sz w:val="20"/>
+      </w:rPr>
+    </w:lvl>
+    <w:lvl w:ilvl="4" w:tentative="1">
+      <w:start w:val="1"/>
+      <w:numFmt w:val="bullet"/>
+      <w:lvlText w:val=""/>
+      <w:lvlJc w:val="left"/>
+      <w:pPr>
+        <w:tabs>
+          <w:tab w:val="num" w:pos="3600"/>
+        </w:tabs>
+        <w:ind w:left="3600" w:hanging="360"/>
+      </w:pPr>
+      <w:rPr>
+        <w:rFonts w:ascii="Wingdings" w:hAnsi="Wingdings" w:hint="default"/>
+        <w:sz w:val="20"/>
+      </w:rPr>
+    </w:lvl>
+    <w:lvl w:ilvl="5" w:tentative="1">
+      <w:start w:val="1"/>
+      <w:numFmt w:val="bullet"/>
+      <w:lvlText w:val=""/>
+      <w:lvlJc w:val="left"/>
+      <w:pPr>
+        <w:tabs>
+          <w:tab w:val="num" w:pos="4320"/>
+        </w:tabs>
+        <w:ind w:left="4320" w:hanging="360"/>
+      </w:pPr>
+      <w:rPr>
+        <w:rFonts w:ascii="Wingdings" w:hAnsi="Wingdings" w:hint="default"/>
+        <w:sz w:val="20"/>
+      </w:rPr>
+    </w:lvl>
+    <w:lvl w:ilvl="6" w:tentative="1">
+      <w:start w:val="1"/>
+      <w:numFmt w:val="bullet"/>
+      <w:lvlText w:val=""/>
+      <w:lvlJc w:val="left"/>
+      <w:pPr>
+        <w:tabs>
+          <w:tab w:val="num" w:pos="5040"/>
+        </w:tabs>
+        <w:ind w:left="5040" w:hanging="360"/>
+      </w:pPr>
+      <w:rPr>
+        <w:rFonts w:ascii="Wingdings" w:hAnsi="Wingdings" w:hint="default"/>
+        <w:sz w:val="20"/>
+      </w:rPr>
+    </w:lvl>
+    <w:lvl w:ilvl="7" w:tentative="1">
+      <w:start w:val="1"/>
+      <w:numFmt w:val="bullet"/>
+      <w:lvlText w:val=""/>
+      <w:lvlJc w:val="left"/>
+      <w:pPr>
+        <w:tabs>
+          <w:tab w:val="num" w:pos="5760"/>
+        </w:tabs>
+        <w:ind w:left="5760" w:hanging="360"/>
+      </w:pPr>
+      <w:rPr>
+        <w:rFonts w:ascii="Wingdings" w:hAnsi="Wingdings" w:hint="default"/>
+        <w:sz w:val="20"/>
+      </w:rPr>
+    </w:lvl>
+    <w:lvl w:ilvl="8" w:tentative="1">
+      <w:start w:val="1"/>
+      <w:numFmt w:val="bullet"/>
+      <w:lvlText w:val=""/>
+      <w:lvlJc w:val="left"/>
+      <w:pPr>
+        <w:tabs>
+          <w:tab w:val="num" w:pos="6480"/>
+        </w:tabs>
+        <w:ind w:left="6480" w:hanging="360"/>
+      </w:pPr>
+      <w:rPr>
+        <w:rFonts w:ascii="Wingdings" w:hAnsi="Wingdings" w:hint="default"/>
+        <w:sz w:val="20"/>
+      </w:rPr>
+    </w:lvl>
+  </w:abstractNum>
+  <w:abstractNum w:abstractNumId="1" w15:restartNumberingAfterBreak="0">
+    <w:nsid w:val="634B7F1B"/>
+    <w:multiLevelType w:val="multilevel"/>
+    <w:tmpl w:val="E1D0939A"/>
+    <w:lvl w:ilvl="0">
+      <w:start w:val="1"/>
+      <w:numFmt w:val="bullet"/>
+      <w:lvlText w:val=""/>
+      <w:lvlJc w:val="left"/>
+      <w:pPr>
+        <w:tabs>
+          <w:tab w:val="num" w:pos="720"/>
+        </w:tabs>
+        <w:ind w:left="720" w:hanging="360"/>
+      </w:pPr>
+      <w:rPr>
+        <w:rFonts w:ascii="Symbol" w:hAnsi="Symbol" w:hint="default"/>
+        <w:sz w:val="20"/>
+      </w:rPr>
+    </w:lvl>
+    <w:lvl w:ilvl="1" w:tentative="1">
+      <w:start w:val="1"/>
+      <w:numFmt w:val="bullet"/>
+      <w:lvlText w:val="o"/>
+      <w:lvlJc w:val="left"/>
+      <w:pPr>
+        <w:tabs>
+          <w:tab w:val="num" w:pos="1440"/>
+        </w:tabs>
+        <w:ind w:left="1440" w:hanging="360"/>
+      </w:pPr>
+      <w:rPr>
+        <w:rFonts w:ascii="Courier New" w:hAnsi="Courier New" w:hint="default"/>
+        <w:sz w:val="20"/>
+      </w:rPr>
+    </w:lvl>
+    <w:lvl w:ilvl="2" w:tentative="1">
+      <w:start w:val="1"/>
+      <w:numFmt w:val="bullet"/>
+      <w:lvlText w:val=""/>
+      <w:lvlJc w:val="left"/>
+      <w:pPr>
+        <w:tabs>
+          <w:tab w:val="num" w:pos="2160"/>
+        </w:tabs>
+        <w:ind w:left="2160" w:hanging="360"/>
+      </w:pPr>
+      <w:rPr>
+        <w:rFonts w:ascii="Wingdings" w:hAnsi="Wingdings" w:hint="default"/>
+        <w:sz w:val="20"/>
+      </w:rPr>
+    </w:lvl>
+    <w:lvl w:ilvl="3" w:tentative="1">
+      <w:start w:val="1"/>
+      <w:numFmt w:val="bullet"/>
+      <w:lvlText w:val=""/>
+      <w:lvlJc w:val="left"/>
+      <w:pPr>
+        <w:tabs>
+          <w:tab w:val="num" w:pos="2880"/>
+        </w:tabs>
+        <w:ind w:left="2880" w:hanging="360"/>
+      </w:pPr>
+      <w:rPr>
+        <w:rFonts w:ascii="Wingdings" w:hAnsi="Wingdings" w:hint="default"/>
+        <w:sz w:val="20"/>
+      </w:rPr>
+    </w:lvl>
+    <w:lvl w:ilvl="4" w:tentative="1">
+      <w:start w:val="1"/>
+      <w:numFmt w:val="bullet"/>
+      <w:lvlText w:val=""/>
+      <w:lvlJc w:val="left"/>
+      <w:pPr>
+        <w:tabs>
+          <w:tab w:val="num" w:pos="3600"/>
+        </w:tabs>
+        <w:ind w:left="3600" w:hanging="360"/>
+      </w:pPr>
+      <w:rPr>
+        <w:rFonts w:ascii="Wingdings" w:hAnsi="Wingdings" w:hint="default"/>
+        <w:sz w:val="20"/>
+      </w:rPr>
+    </w:lvl>
+    <w:lvl w:ilvl="5" w:tentative="1">
+      <w:start w:val="1"/>
+      <w:numFmt w:val="bullet"/>
+      <w:lvlText w:val=""/>
+      <w:lvlJc w:val="left"/>
+      <w:pPr>
+        <w:tabs>
+          <w:tab w:val="num" w:pos="4320"/>
+        </w:tabs>
+        <w:ind w:left="4320" w:hanging="360"/>
+      </w:pPr>
+      <w:rPr>
+        <w:rFonts w:ascii="Wingdings" w:hAnsi="Wingdings" w:hint="default"/>
+        <w:sz w:val="20"/>
+      </w:rPr>
+    </w:lvl>
+    <w:lvl w:ilvl="6" w:tentative="1">
+      <w:start w:val="1"/>
+      <w:numFmt w:val="bullet"/>
+      <w:lvlText w:val=""/>
+      <w:lvlJc w:val="left"/>
+      <w:pPr>
+        <w:tabs>
+          <w:tab w:val="num" w:pos="5040"/>
+        </w:tabs>
+        <w:ind w:left="5040" w:hanging="360"/>
+      </w:pPr>
+      <w:rPr>
+        <w:rFonts w:ascii="Wingdings" w:hAnsi="Wingdings" w:hint="default"/>
+        <w:sz w:val="20"/>
+      </w:rPr>
+    </w:lvl>
+    <w:lvl w:ilvl="7" w:tentative="1">
+      <w:start w:val="1"/>
+      <w:numFmt w:val="bullet"/>
+      <w:lvlText w:val=""/>
+      <w:lvlJc w:val="left"/>
+      <w:pPr>
+        <w:tabs>
+          <w:tab w:val="num" w:pos="5760"/>
+        </w:tabs>
+        <w:ind w:left="5760" w:hanging="360"/>
+      </w:pPr>
+      <w:rPr>
+        <w:rFonts w:ascii="Wingdings" w:hAnsi="Wingdings" w:hint="default"/>
+        <w:sz w:val="20"/>
+      </w:rPr>
+    </w:lvl>
+    <w:lvl w:ilvl="8" w:tentative="1">
+      <w:start w:val="1"/>
+      <w:numFmt w:val="bullet"/>
+      <w:lvlText w:val=""/>
+      <w:lvlJc w:val="left"/>
+      <w:pPr>
+        <w:tabs>
+          <w:tab w:val="num" w:pos="6480"/>
+        </w:tabs>
+        <w:ind w:left="6480" w:hanging="360"/>
+      </w:pPr>
+      <w:rPr>
+        <w:rFonts w:ascii="Wingdings" w:hAnsi="Wingdings" w:hint="default"/>
+        <w:sz w:val="20"/>
+      </w:rPr>
+    </w:lvl>
+  </w:abstractNum>
+  <w:abstractNum w:abstractNumId="2" w15:restartNumberingAfterBreak="0">
+    <w:nsid w:val="7C99459F"/>
+    <w:multiLevelType w:val="multilevel"/>
+    <w:tmpl w:val="689455AA"/>
+    <w:lvl w:ilvl="0">
+      <w:start w:val="1"/>
+      <w:numFmt w:val="bullet"/>
+      <w:lvlText w:val=""/>
+      <w:lvlJc w:val="left"/>
+      <w:pPr>
+        <w:tabs>
+          <w:tab w:val="num" w:pos="720"/>
+        </w:tabs>
+        <w:ind w:left="720" w:hanging="360"/>
+      </w:pPr>
+      <w:rPr>
+        <w:rFonts w:ascii="Symbol" w:hAnsi="Symbol" w:hint="default"/>
+        <w:sz w:val="20"/>
+      </w:rPr>
+    </w:lvl>
+    <w:lvl w:ilvl="1" w:tentative="1">
+      <w:start w:val="1"/>
+      <w:numFmt w:val="bullet"/>
+      <w:lvlText w:val="o"/>
+      <w:lvlJc w:val="left"/>
+      <w:pPr>
+        <w:tabs>
+          <w:tab w:val="num" w:pos="1440"/>
+        </w:tabs>
+        <w:ind w:left="1440" w:hanging="360"/>
+      </w:pPr>
+      <w:rPr>
+        <w:rFonts w:ascii="Courier New" w:hAnsi="Courier New" w:hint="default"/>
+        <w:sz w:val="20"/>
+      </w:rPr>
+    </w:lvl>
+    <w:lvl w:ilvl="2" w:tentative="1">
+      <w:start w:val="1"/>
+      <w:numFmt w:val="bullet"/>
+      <w:lvlText w:val=""/>
+      <w:lvlJc w:val="left"/>
+      <w:pPr>
+        <w:tabs>
+          <w:tab w:val="num" w:pos="2160"/>
+        </w:tabs>
+        <w:ind w:left="2160" w:hanging="360"/>
+      </w:pPr>
+      <w:rPr>
+        <w:rFonts w:ascii="Wingdings" w:hAnsi="Wingdings" w:hint="default"/>
+        <w:sz w:val="20"/>
+      </w:rPr>
+    </w:lvl>
+    <w:lvl w:ilvl="3" w:tentative="1">
+      <w:start w:val="1"/>
+      <w:numFmt w:val="bullet"/>
+      <w:lvlText w:val=""/>
+      <w:lvlJc w:val="left"/>
+      <w:pPr>
+        <w:tabs>
+          <w:tab w:val="num" w:pos="2880"/>
+        </w:tabs>
+        <w:ind w:left="2880" w:hanging="360"/>
+      </w:pPr>
+      <w:rPr>
+        <w:rFonts w:ascii="Wingdings" w:hAnsi="Wingdings" w:hint="default"/>
+        <w:sz w:val="20"/>
+      </w:rPr>
+    </w:lvl>
+    <w:lvl w:ilvl="4" w:tentative="1">
+      <w:start w:val="1"/>
+      <w:numFmt w:val="bullet"/>
+      <w:lvlText w:val=""/>
+      <w:lvlJc w:val="left"/>
+      <w:pPr>
+        <w:tabs>
+          <w:tab w:val="num" w:pos="3600"/>
+        </w:tabs>
+        <w:ind w:left="3600" w:hanging="360"/>
+      </w:pPr>
+      <w:rPr>
+        <w:rFonts w:ascii="Wingdings" w:hAnsi="Wingdings" w:hint="default"/>
+        <w:sz w:val="20"/>
+      </w:rPr>
+    </w:lvl>
+    <w:lvl w:ilvl="5" w:tentative="1">
+      <w:start w:val="1"/>
+      <w:numFmt w:val="bullet"/>
+      <w:lvlText w:val=""/>
+      <w:lvlJc w:val="left"/>
+      <w:pPr>
+        <w:tabs>
+          <w:tab w:val="num" w:pos="4320"/>
+        </w:tabs>
+        <w:ind w:left="4320" w:hanging="360"/>
+      </w:pPr>
+      <w:rPr>
+        <w:rFonts w:ascii="Wingdings" w:hAnsi="Wingdings" w:hint="default"/>
+        <w:sz w:val="20"/>
+      </w:rPr>
+    </w:lvl>
+    <w:lvl w:ilvl="6" w:tentative="1">
+      <w:start w:val="1"/>
+      <w:numFmt w:val="bullet"/>
+      <w:lvlText w:val=""/>
+      <w:lvlJc w:val="left"/>
+      <w:pPr>
+        <w:tabs>
+          <w:tab w:val="num" w:pos="5040"/>
+        </w:tabs>
+        <w:ind w:left="5040" w:hanging="360"/>
+      </w:pPr>
+      <w:rPr>
+        <w:rFonts w:ascii="Wingdings" w:hAnsi="Wingdings" w:hint="default"/>
+        <w:sz w:val="20"/>
+      </w:rPr>
+    </w:lvl>
+    <w:lvl w:ilvl="7" w:tentative="1">
+      <w:start w:val="1"/>
+      <w:numFmt w:val="bullet"/>
+      <w:lvlText w:val=""/>
+      <w:lvlJc w:val="left"/>
+      <w:pPr>
+        <w:tabs>
+          <w:tab w:val="num" w:pos="5760"/>
+        </w:tabs>
+        <w:ind w:left="5760" w:hanging="360"/>
+      </w:pPr>
+      <w:rPr>
+        <w:rFonts w:ascii="Wingdings" w:hAnsi="Wingdings" w:hint="default"/>
+        <w:sz w:val="20"/>
+      </w:rPr>
+    </w:lvl>
+    <w:lvl w:ilvl="8" w:tentative="1">
+      <w:start w:val="1"/>
+      <w:numFmt w:val="bullet"/>
+      <w:lvlText w:val=""/>
+      <w:lvlJc w:val="left"/>
+      <w:pPr>
+        <w:tabs>
+          <w:tab w:val="num" w:pos="6480"/>
+        </w:tabs>
+        <w:ind w:left="6480" w:hanging="360"/>
+      </w:pPr>
+      <w:rPr>
+        <w:rFonts w:ascii="Wingdings" w:hAnsi="Wingdings" w:hint="default"/>
+        <w:sz w:val="20"/>
+      </w:rPr>
+    </w:lvl>
+  </w:abstractNum>
+  <w:num w:numId="1" w16cid:durableId="1711301087">
+    <w:abstractNumId w:val="2"/>
+  </w:num>
+  <w:num w:numId="2" w16cid:durableId="881139449">
+    <w:abstractNumId w:val="0"/>
+  </w:num>
+  <w:num w:numId="3" w16cid:durableId="1952858566">
+    <w:abstractNumId w:val="1"/>
+  </w:num>
+</w:numbering>
 </file>
 
 <file path=word/styles.xml><?xml version="1.0" encoding="utf-8"?>
@@ -5215,6 +8425,47 @@
     <w:name w:val="Normal"/>
     <w:qFormat/>
   </w:style>
+  <w:style w:type="paragraph" w:styleId="Heading1">
+    <w:name w:val="heading 1"/>
+    <w:basedOn w:val="Normal"/>
+    <w:link w:val="Heading1Char"/>
+    <w:uiPriority w:val="9"/>
+    <w:qFormat/>
+    <w:rsid w:val="00DA14B4"/>
+    <w:pPr>
+      <w:spacing w:before="100" w:beforeAutospacing="1" w:after="100" w:afterAutospacing="1" w:line="240" w:lineRule="auto"/>
+      <w:outlineLvl w:val="0"/>
+    </w:pPr>
+    <w:rPr>
+      <w:rFonts w:ascii="Times New Roman" w:eastAsia="Times New Roman" w:hAnsi="Times New Roman" w:cs="Times New Roman"/>
+      <w:b/>
+      <w:bCs/>
+      <w:kern w:val="36"/>
+      <w:sz w:val="48"/>
+      <w:szCs w:val="48"/>
+      <w:lang w:eastAsia="de-CH"/>
+    </w:rPr>
+  </w:style>
+  <w:style w:type="paragraph" w:styleId="Heading2">
+    <w:name w:val="heading 2"/>
+    <w:basedOn w:val="Normal"/>
+    <w:link w:val="Heading2Char"/>
+    <w:uiPriority w:val="9"/>
+    <w:qFormat/>
+    <w:rsid w:val="00DA14B4"/>
+    <w:pPr>
+      <w:spacing w:before="100" w:beforeAutospacing="1" w:after="100" w:afterAutospacing="1" w:line="240" w:lineRule="auto"/>
+      <w:outlineLvl w:val="1"/>
+    </w:pPr>
+    <w:rPr>
+      <w:rFonts w:ascii="Times New Roman" w:eastAsia="Times New Roman" w:hAnsi="Times New Roman" w:cs="Times New Roman"/>
+      <w:b/>
+      <w:bCs/>
+      <w:sz w:val="36"/>
+      <w:szCs w:val="36"/>
+      <w:lang w:eastAsia="de-CH"/>
+    </w:rPr>
+  </w:style>
   <w:style w:type="character" w:default="1" w:styleId="DefaultParagraphFont">
     <w:name w:val="Default Paragraph Font"/>
     <w:uiPriority w:val="1"/>
@@ -5260,6 +8511,76 @@
         <w:insideV w:val="single" w:sz="4" w:space="0" w:color="auto"/>
       </w:tblBorders>
     </w:tblPr>
+  </w:style>
+  <w:style w:type="character" w:styleId="Strong">
+    <w:name w:val="Strong"/>
+    <w:basedOn w:val="DefaultParagraphFont"/>
+    <w:uiPriority w:val="22"/>
+    <w:qFormat/>
+    <w:rsid w:val="00DA14B4"/>
+    <w:rPr>
+      <w:b/>
+      <w:bCs/>
+    </w:rPr>
+  </w:style>
+  <w:style w:type="character" w:customStyle="1" w:styleId="Heading1Char">
+    <w:name w:val="Heading 1 Char"/>
+    <w:basedOn w:val="DefaultParagraphFont"/>
+    <w:link w:val="Heading1"/>
+    <w:uiPriority w:val="9"/>
+    <w:rsid w:val="00DA14B4"/>
+    <w:rPr>
+      <w:rFonts w:ascii="Times New Roman" w:eastAsia="Times New Roman" w:hAnsi="Times New Roman" w:cs="Times New Roman"/>
+      <w:b/>
+      <w:bCs/>
+      <w:kern w:val="36"/>
+      <w:sz w:val="48"/>
+      <w:szCs w:val="48"/>
+      <w:lang w:eastAsia="de-CH"/>
+    </w:rPr>
+  </w:style>
+  <w:style w:type="character" w:customStyle="1" w:styleId="Heading2Char">
+    <w:name w:val="Heading 2 Char"/>
+    <w:basedOn w:val="DefaultParagraphFont"/>
+    <w:link w:val="Heading2"/>
+    <w:uiPriority w:val="9"/>
+    <w:rsid w:val="00DA14B4"/>
+    <w:rPr>
+      <w:rFonts w:ascii="Times New Roman" w:eastAsia="Times New Roman" w:hAnsi="Times New Roman" w:cs="Times New Roman"/>
+      <w:b/>
+      <w:bCs/>
+      <w:sz w:val="36"/>
+      <w:szCs w:val="36"/>
+      <w:lang w:eastAsia="de-CH"/>
+    </w:rPr>
+  </w:style>
+  <w:style w:type="paragraph" w:styleId="NormalWeb">
+    <w:name w:val="Normal (Web)"/>
+    <w:basedOn w:val="Normal"/>
+    <w:uiPriority w:val="99"/>
+    <w:semiHidden/>
+    <w:unhideWhenUsed/>
+    <w:rsid w:val="00DA14B4"/>
+    <w:pPr>
+      <w:spacing w:before="100" w:beforeAutospacing="1" w:after="100" w:afterAutospacing="1" w:line="240" w:lineRule="auto"/>
+    </w:pPr>
+    <w:rPr>
+      <w:rFonts w:ascii="Times New Roman" w:eastAsia="Times New Roman" w:hAnsi="Times New Roman" w:cs="Times New Roman"/>
+      <w:sz w:val="24"/>
+      <w:szCs w:val="24"/>
+      <w:lang w:eastAsia="de-CH"/>
+    </w:rPr>
+  </w:style>
+  <w:style w:type="character" w:styleId="Emphasis">
+    <w:name w:val="Emphasis"/>
+    <w:basedOn w:val="DefaultParagraphFont"/>
+    <w:uiPriority w:val="20"/>
+    <w:qFormat/>
+    <w:rsid w:val="00DA14B4"/>
+    <w:rPr>
+      <w:i/>
+      <w:iCs/>
+    </w:rPr>
   </w:style>
 </w:styles>
 </file>

</xml_diff>